<commit_message>
Trabalhando em material e estudando
Atualizado material para estudo e estudando.
</commit_message>
<xml_diff>
--- a/temas/feature-selection/Feature-Selection.docx
+++ b/temas/feature-selection/Feature-Selection.docx
@@ -51,6 +51,16 @@
       </w:r>
       <w:proofErr w:type="spellEnd"/>
     </w:p>
+    <w:p/>
+    <w:p>
+      <w:pPr>
+        <w:pStyle w:val="Ttulo"/>
+      </w:pPr>
+      <w:r>
+        <w:t>Recuperação da Informação</w:t>
+      </w:r>
+    </w:p>
+    <w:p/>
     <w:bookmarkEnd w:id="0"/>
     <w:p>
       <w:pPr>
@@ -128,6 +138,8 @@
             <w:t>Sumário</w:t>
           </w:r>
         </w:p>
+        <w:bookmarkStart w:id="3" w:name="_GoBack"/>
+        <w:bookmarkEnd w:id="3"/>
         <w:p>
           <w:pPr>
             <w:pStyle w:val="Sumrio1"/>
@@ -164,7 +176,7 @@
             </w:rPr>
             <w:fldChar w:fldCharType="separate"/>
           </w:r>
-          <w:hyperlink w:anchor="_Toc80391822" w:history="1">
+          <w:hyperlink w:anchor="_Toc80544014" w:history="1">
             <w:r>
               <w:rPr>
                 <w:rStyle w:val="Hyperlink"/>
@@ -196,7 +208,7 @@
                 <w:kern w:val="28"/>
                 <w:lang w:eastAsia="pt-BR"/>
               </w:rPr>
-              <w:t>Semana 34 – de 16 de agosto a 22 de agosto</w:t>
+              <w:t>Introdução</w:t>
             </w:r>
             <w:r>
               <w:rPr>
@@ -217,7 +229,7 @@
                 <w:noProof/>
                 <w:webHidden/>
               </w:rPr>
-              <w:instrText xml:space="preserve"> PAGEREF _Toc80391822 \h </w:instrText>
+              <w:instrText xml:space="preserve"> PAGEREF _Toc80544014 \h </w:instrText>
             </w:r>
             <w:r>
               <w:rPr>
@@ -266,7 +278,7 @@
               <w:lang w:eastAsia="pt-BR"/>
             </w:rPr>
           </w:pPr>
-          <w:hyperlink w:anchor="_Toc80391823" w:history="1">
+          <w:hyperlink w:anchor="_Toc80544015" w:history="1">
             <w:r>
               <w:rPr>
                 <w:rStyle w:val="Hyperlink"/>
@@ -276,6 +288,414 @@
                 <w:lang w:eastAsia="pt-BR"/>
               </w:rPr>
               <w:t>2.</w:t>
+            </w:r>
+            <w:r>
+              <w:rPr>
+                <w:rFonts w:asciiTheme="minorHAnsi" w:eastAsiaTheme="minorEastAsia" w:hAnsiTheme="minorHAnsi" w:cstheme="minorBidi"/>
+                <w:b w:val="0"/>
+                <w:bCs w:val="0"/>
+                <w:caps w:val="0"/>
+                <w:noProof/>
+                <w:sz w:val="22"/>
+                <w:szCs w:val="22"/>
+                <w:lang w:eastAsia="pt-BR"/>
+              </w:rPr>
+              <w:tab/>
+            </w:r>
+            <w:r>
+              <w:rPr>
+                <w:rStyle w:val="Hyperlink"/>
+                <w:rFonts w:ascii="Arial" w:hAnsi="Arial" w:cs="Arial"/>
+                <w:noProof/>
+                <w:kern w:val="28"/>
+                <w:lang w:eastAsia="pt-BR"/>
+              </w:rPr>
+              <w:t>Estudo</w:t>
+            </w:r>
+            <w:r>
+              <w:rPr>
+                <w:noProof/>
+                <w:webHidden/>
+              </w:rPr>
+              <w:tab/>
+            </w:r>
+            <w:r>
+              <w:rPr>
+                <w:noProof/>
+                <w:webHidden/>
+              </w:rPr>
+              <w:fldChar w:fldCharType="begin"/>
+            </w:r>
+            <w:r>
+              <w:rPr>
+                <w:noProof/>
+                <w:webHidden/>
+              </w:rPr>
+              <w:instrText xml:space="preserve"> PAGEREF _Toc80544015 \h </w:instrText>
+            </w:r>
+            <w:r>
+              <w:rPr>
+                <w:noProof/>
+                <w:webHidden/>
+              </w:rPr>
+            </w:r>
+            <w:r>
+              <w:rPr>
+                <w:noProof/>
+                <w:webHidden/>
+              </w:rPr>
+              <w:fldChar w:fldCharType="separate"/>
+            </w:r>
+            <w:r>
+              <w:rPr>
+                <w:noProof/>
+                <w:webHidden/>
+              </w:rPr>
+              <w:t>3</w:t>
+            </w:r>
+            <w:r>
+              <w:rPr>
+                <w:noProof/>
+                <w:webHidden/>
+              </w:rPr>
+              <w:fldChar w:fldCharType="end"/>
+            </w:r>
+          </w:hyperlink>
+        </w:p>
+        <w:p>
+          <w:pPr>
+            <w:pStyle w:val="Sumrio1"/>
+            <w:tabs>
+              <w:tab w:val="left" w:pos="400"/>
+              <w:tab w:val="right" w:leader="dot" w:pos="10450"/>
+            </w:tabs>
+            <w:rPr>
+              <w:rFonts w:asciiTheme="minorHAnsi" w:eastAsiaTheme="minorEastAsia" w:hAnsiTheme="minorHAnsi" w:cstheme="minorBidi"/>
+              <w:b w:val="0"/>
+              <w:bCs w:val="0"/>
+              <w:caps w:val="0"/>
+              <w:noProof/>
+              <w:sz w:val="22"/>
+              <w:szCs w:val="22"/>
+              <w:lang w:eastAsia="pt-BR"/>
+            </w:rPr>
+          </w:pPr>
+          <w:hyperlink w:anchor="_Toc80544016" w:history="1">
+            <w:r>
+              <w:rPr>
+                <w:rStyle w:val="Hyperlink"/>
+                <w:rFonts w:ascii="Arial" w:hAnsi="Arial" w:cs="Arial"/>
+                <w:noProof/>
+                <w:kern w:val="28"/>
+                <w:lang w:eastAsia="pt-BR"/>
+              </w:rPr>
+              <w:t>3.</w:t>
+            </w:r>
+            <w:r>
+              <w:rPr>
+                <w:rFonts w:asciiTheme="minorHAnsi" w:eastAsiaTheme="minorEastAsia" w:hAnsiTheme="minorHAnsi" w:cstheme="minorBidi"/>
+                <w:b w:val="0"/>
+                <w:bCs w:val="0"/>
+                <w:caps w:val="0"/>
+                <w:noProof/>
+                <w:sz w:val="22"/>
+                <w:szCs w:val="22"/>
+                <w:lang w:eastAsia="pt-BR"/>
+              </w:rPr>
+              <w:tab/>
+            </w:r>
+            <w:r>
+              <w:rPr>
+                <w:rStyle w:val="Hyperlink"/>
+                <w:rFonts w:ascii="Arial" w:hAnsi="Arial" w:cs="Arial"/>
+                <w:noProof/>
+                <w:kern w:val="28"/>
+                <w:lang w:eastAsia="pt-BR"/>
+              </w:rPr>
+              <w:t>Estudar e analisar bigrama e trigrama</w:t>
+            </w:r>
+            <w:r>
+              <w:rPr>
+                <w:noProof/>
+                <w:webHidden/>
+              </w:rPr>
+              <w:tab/>
+            </w:r>
+            <w:r>
+              <w:rPr>
+                <w:noProof/>
+                <w:webHidden/>
+              </w:rPr>
+              <w:fldChar w:fldCharType="begin"/>
+            </w:r>
+            <w:r>
+              <w:rPr>
+                <w:noProof/>
+                <w:webHidden/>
+              </w:rPr>
+              <w:instrText xml:space="preserve"> PAGEREF _Toc80544016 \h </w:instrText>
+            </w:r>
+            <w:r>
+              <w:rPr>
+                <w:noProof/>
+                <w:webHidden/>
+              </w:rPr>
+            </w:r>
+            <w:r>
+              <w:rPr>
+                <w:noProof/>
+                <w:webHidden/>
+              </w:rPr>
+              <w:fldChar w:fldCharType="separate"/>
+            </w:r>
+            <w:r>
+              <w:rPr>
+                <w:noProof/>
+                <w:webHidden/>
+              </w:rPr>
+              <w:t>3</w:t>
+            </w:r>
+            <w:r>
+              <w:rPr>
+                <w:noProof/>
+                <w:webHidden/>
+              </w:rPr>
+              <w:fldChar w:fldCharType="end"/>
+            </w:r>
+          </w:hyperlink>
+        </w:p>
+        <w:p>
+          <w:pPr>
+            <w:pStyle w:val="Sumrio1"/>
+            <w:tabs>
+              <w:tab w:val="left" w:pos="400"/>
+              <w:tab w:val="right" w:leader="dot" w:pos="10450"/>
+            </w:tabs>
+            <w:rPr>
+              <w:rFonts w:asciiTheme="minorHAnsi" w:eastAsiaTheme="minorEastAsia" w:hAnsiTheme="minorHAnsi" w:cstheme="minorBidi"/>
+              <w:b w:val="0"/>
+              <w:bCs w:val="0"/>
+              <w:caps w:val="0"/>
+              <w:noProof/>
+              <w:sz w:val="22"/>
+              <w:szCs w:val="22"/>
+              <w:lang w:eastAsia="pt-BR"/>
+            </w:rPr>
+          </w:pPr>
+          <w:hyperlink w:anchor="_Toc80544017" w:history="1">
+            <w:r>
+              <w:rPr>
+                <w:rStyle w:val="Hyperlink"/>
+                <w:rFonts w:ascii="Arial" w:hAnsi="Arial" w:cs="Arial"/>
+                <w:noProof/>
+                <w:kern w:val="28"/>
+                <w:lang w:eastAsia="pt-BR"/>
+              </w:rPr>
+              <w:t>4.</w:t>
+            </w:r>
+            <w:r>
+              <w:rPr>
+                <w:rFonts w:asciiTheme="minorHAnsi" w:eastAsiaTheme="minorEastAsia" w:hAnsiTheme="minorHAnsi" w:cstheme="minorBidi"/>
+                <w:b w:val="0"/>
+                <w:bCs w:val="0"/>
+                <w:caps w:val="0"/>
+                <w:noProof/>
+                <w:sz w:val="22"/>
+                <w:szCs w:val="22"/>
+                <w:lang w:eastAsia="pt-BR"/>
+              </w:rPr>
+              <w:tab/>
+            </w:r>
+            <w:r>
+              <w:rPr>
+                <w:rStyle w:val="Hyperlink"/>
+                <w:rFonts w:ascii="Arial" w:hAnsi="Arial" w:cs="Arial"/>
+                <w:noProof/>
+                <w:kern w:val="28"/>
+                <w:lang w:eastAsia="pt-BR"/>
+              </w:rPr>
+              <w:t>Estudar a biblioteca Gensim com Python</w:t>
+            </w:r>
+            <w:r>
+              <w:rPr>
+                <w:noProof/>
+                <w:webHidden/>
+              </w:rPr>
+              <w:tab/>
+            </w:r>
+            <w:r>
+              <w:rPr>
+                <w:noProof/>
+                <w:webHidden/>
+              </w:rPr>
+              <w:fldChar w:fldCharType="begin"/>
+            </w:r>
+            <w:r>
+              <w:rPr>
+                <w:noProof/>
+                <w:webHidden/>
+              </w:rPr>
+              <w:instrText xml:space="preserve"> PAGEREF _Toc80544017 \h </w:instrText>
+            </w:r>
+            <w:r>
+              <w:rPr>
+                <w:noProof/>
+                <w:webHidden/>
+              </w:rPr>
+            </w:r>
+            <w:r>
+              <w:rPr>
+                <w:noProof/>
+                <w:webHidden/>
+              </w:rPr>
+              <w:fldChar w:fldCharType="separate"/>
+            </w:r>
+            <w:r>
+              <w:rPr>
+                <w:noProof/>
+                <w:webHidden/>
+              </w:rPr>
+              <w:t>3</w:t>
+            </w:r>
+            <w:r>
+              <w:rPr>
+                <w:noProof/>
+                <w:webHidden/>
+              </w:rPr>
+              <w:fldChar w:fldCharType="end"/>
+            </w:r>
+          </w:hyperlink>
+        </w:p>
+        <w:p>
+          <w:pPr>
+            <w:pStyle w:val="Sumrio1"/>
+            <w:tabs>
+              <w:tab w:val="left" w:pos="400"/>
+              <w:tab w:val="right" w:leader="dot" w:pos="10450"/>
+            </w:tabs>
+            <w:rPr>
+              <w:rFonts w:asciiTheme="minorHAnsi" w:eastAsiaTheme="minorEastAsia" w:hAnsiTheme="minorHAnsi" w:cstheme="minorBidi"/>
+              <w:b w:val="0"/>
+              <w:bCs w:val="0"/>
+              <w:caps w:val="0"/>
+              <w:noProof/>
+              <w:sz w:val="22"/>
+              <w:szCs w:val="22"/>
+              <w:lang w:eastAsia="pt-BR"/>
+            </w:rPr>
+          </w:pPr>
+          <w:hyperlink w:anchor="_Toc80544018" w:history="1">
+            <w:r>
+              <w:rPr>
+                <w:rStyle w:val="Hyperlink"/>
+                <w:rFonts w:ascii="Arial" w:hAnsi="Arial" w:cs="Arial"/>
+                <w:noProof/>
+                <w:kern w:val="28"/>
+                <w:lang w:eastAsia="pt-BR"/>
+              </w:rPr>
+              <w:t>5.</w:t>
+            </w:r>
+            <w:r>
+              <w:rPr>
+                <w:rFonts w:asciiTheme="minorHAnsi" w:eastAsiaTheme="minorEastAsia" w:hAnsiTheme="minorHAnsi" w:cstheme="minorBidi"/>
+                <w:b w:val="0"/>
+                <w:bCs w:val="0"/>
+                <w:caps w:val="0"/>
+                <w:noProof/>
+                <w:sz w:val="22"/>
+                <w:szCs w:val="22"/>
+                <w:lang w:eastAsia="pt-BR"/>
+              </w:rPr>
+              <w:tab/>
+            </w:r>
+            <w:r>
+              <w:rPr>
+                <w:rStyle w:val="Hyperlink"/>
+                <w:rFonts w:ascii="Arial" w:hAnsi="Arial" w:cs="Arial"/>
+                <w:noProof/>
+                <w:kern w:val="28"/>
+                <w:lang w:eastAsia="pt-BR"/>
+              </w:rPr>
+              <w:t>Testar exemplos</w:t>
+            </w:r>
+            <w:r>
+              <w:rPr>
+                <w:noProof/>
+                <w:webHidden/>
+              </w:rPr>
+              <w:tab/>
+            </w:r>
+            <w:r>
+              <w:rPr>
+                <w:noProof/>
+                <w:webHidden/>
+              </w:rPr>
+              <w:fldChar w:fldCharType="begin"/>
+            </w:r>
+            <w:r>
+              <w:rPr>
+                <w:noProof/>
+                <w:webHidden/>
+              </w:rPr>
+              <w:instrText xml:space="preserve"> PAGEREF _Toc80544018 \h </w:instrText>
+            </w:r>
+            <w:r>
+              <w:rPr>
+                <w:noProof/>
+                <w:webHidden/>
+              </w:rPr>
+            </w:r>
+            <w:r>
+              <w:rPr>
+                <w:noProof/>
+                <w:webHidden/>
+              </w:rPr>
+              <w:fldChar w:fldCharType="separate"/>
+            </w:r>
+            <w:r>
+              <w:rPr>
+                <w:noProof/>
+                <w:webHidden/>
+              </w:rPr>
+              <w:t>3</w:t>
+            </w:r>
+            <w:r>
+              <w:rPr>
+                <w:noProof/>
+                <w:webHidden/>
+              </w:rPr>
+              <w:fldChar w:fldCharType="end"/>
+            </w:r>
+          </w:hyperlink>
+        </w:p>
+        <w:p>
+          <w:pPr>
+            <w:pStyle w:val="Sumrio1"/>
+            <w:tabs>
+              <w:tab w:val="left" w:pos="400"/>
+              <w:tab w:val="right" w:leader="dot" w:pos="10450"/>
+            </w:tabs>
+            <w:rPr>
+              <w:rFonts w:asciiTheme="minorHAnsi" w:eastAsiaTheme="minorEastAsia" w:hAnsiTheme="minorHAnsi" w:cstheme="minorBidi"/>
+              <w:b w:val="0"/>
+              <w:bCs w:val="0"/>
+              <w:caps w:val="0"/>
+              <w:noProof/>
+              <w:sz w:val="22"/>
+              <w:szCs w:val="22"/>
+              <w:lang w:eastAsia="pt-BR"/>
+            </w:rPr>
+          </w:pPr>
+          <w:hyperlink w:anchor="_Toc80544019" w:history="1">
+            <w:r>
+              <w:rPr>
+                <w:rStyle w:val="Hyperlink"/>
+                <w:rFonts w:ascii="Arial" w:hAnsi="Arial" w:cs="Arial"/>
+                <w:noProof/>
+                <w:kern w:val="28"/>
+                <w:lang w:eastAsia="pt-BR"/>
+              </w:rPr>
+              <w:t>6.</w:t>
             </w:r>
             <w:r>
               <w:rPr>
@@ -319,7 +739,7 @@
                 <w:noProof/>
                 <w:webHidden/>
               </w:rPr>
-              <w:instrText xml:space="preserve"> PAGEREF _Toc80391823 \h </w:instrText>
+              <w:instrText xml:space="preserve"> PAGEREF _Toc80544019 \h </w:instrText>
             </w:r>
             <w:r>
               <w:rPr>
@@ -339,7 +759,7 @@
                 <w:noProof/>
                 <w:webHidden/>
               </w:rPr>
-              <w:t>3</w:t>
+              <w:t>4</w:t>
             </w:r>
             <w:r>
               <w:rPr>
@@ -384,7 +804,7 @@
           <w:lang w:eastAsia="pt-BR"/>
         </w:rPr>
       </w:pPr>
-      <w:bookmarkStart w:id="3" w:name="_Toc385943918"/>
+      <w:bookmarkStart w:id="4" w:name="_Toc385943918"/>
       <w:r>
         <w:rPr>
           <w:rFonts w:ascii="Arial" w:hAnsi="Arial" w:cs="Arial"/>
@@ -397,7 +817,6 @@
         <w:br w:type="page"/>
       </w:r>
     </w:p>
-    <w:bookmarkEnd w:id="3"/>
     <w:p>
       <w:pPr>
         <w:pStyle w:val="Ttulo1"/>
@@ -434,6 +853,8 @@
           <w:lang w:eastAsia="pt-BR"/>
         </w:rPr>
       </w:pPr>
+      <w:bookmarkStart w:id="5" w:name="_Toc80544014"/>
+      <w:bookmarkEnd w:id="4"/>
       <w:r>
         <w:rPr>
           <w:rFonts w:ascii="Arial" w:hAnsi="Arial" w:cs="Arial"/>
@@ -446,6 +867,7 @@
         <w:lastRenderedPageBreak/>
         <w:t>Introdução</w:t>
       </w:r>
+      <w:bookmarkEnd w:id="5"/>
     </w:p>
     <w:p>
       <w:pPr>
@@ -560,6 +982,7 @@
           <w:lang w:eastAsia="pt-BR"/>
         </w:rPr>
       </w:pPr>
+      <w:bookmarkStart w:id="6" w:name="_Toc80544015"/>
       <w:r>
         <w:rPr>
           <w:rFonts w:ascii="Arial" w:hAnsi="Arial" w:cs="Arial"/>
@@ -571,6 +994,7 @@
         </w:rPr>
         <w:t>Estudo</w:t>
       </w:r>
+      <w:bookmarkEnd w:id="6"/>
     </w:p>
     <w:p>
       <w:pPr>
@@ -686,6 +1110,33 @@
         </w:rPr>
         <w:t xml:space="preserve"> 251 a 258</w:t>
       </w:r>
+      <w:r>
+        <w:rPr>
+          <w:rFonts w:ascii="Arial" w:hAnsi="Arial" w:cs="Arial"/>
+          <w:bCs/>
+          <w:sz w:val="20"/>
+          <w:lang w:val="en-US"/>
+        </w:rPr>
+        <w:t xml:space="preserve"> (</w:t>
+      </w:r>
+      <w:r>
+        <w:rPr>
+          <w:rFonts w:ascii="Arial" w:hAnsi="Arial" w:cs="Arial"/>
+          <w:bCs/>
+          <w:sz w:val="20"/>
+          <w:lang w:val="en-US"/>
+        </w:rPr>
+        <w:t>275-</w:t>
+      </w:r>
+      <w:r>
+        <w:rPr>
+          <w:rFonts w:ascii="Arial" w:hAnsi="Arial" w:cs="Arial"/>
+          <w:bCs/>
+          <w:sz w:val="20"/>
+          <w:lang w:val="en-US"/>
+        </w:rPr>
+        <w:t>)</w:t>
+      </w:r>
     </w:p>
     <w:p>
       <w:pPr>
@@ -760,7 +1211,7 @@
           <w:sz w:val="20"/>
           <w:lang w:val="en-US"/>
         </w:rPr>
-        <w:t xml:space="preserve"> </w:t>
+        <w:t xml:space="preserve"> Aggarwal - Machine Learning for Text (2018)</w:t>
       </w:r>
       <w:r>
         <w:rPr>
@@ -769,8 +1220,9 @@
           <w:sz w:val="20"/>
           <w:lang w:val="en-US"/>
         </w:rPr>
-        <w:t>Aggarwal - Machine Learning for Text (2018)</w:t>
-      </w:r>
+        <w:t xml:space="preserve">, </w:t>
+      </w:r>
+      <w:proofErr w:type="spellStart"/>
       <w:r>
         <w:rPr>
           <w:rFonts w:ascii="Arial" w:hAnsi="Arial" w:cs="Arial"/>
@@ -778,9 +1230,9 @@
           <w:sz w:val="20"/>
           <w:lang w:val="en-US"/>
         </w:rPr>
-        <w:t xml:space="preserve">, </w:t>
-      </w:r>
-      <w:proofErr w:type="spellStart"/>
+        <w:t>páginas</w:t>
+      </w:r>
+      <w:proofErr w:type="spellEnd"/>
       <w:r>
         <w:rPr>
           <w:rFonts w:ascii="Arial" w:hAnsi="Arial" w:cs="Arial"/>
@@ -788,26 +1240,7 @@
           <w:sz w:val="20"/>
           <w:lang w:val="en-US"/>
         </w:rPr>
-        <w:t>páginas</w:t>
-      </w:r>
-      <w:proofErr w:type="spellEnd"/>
-      <w:r>
-        <w:rPr>
-          <w:rFonts w:ascii="Arial" w:hAnsi="Arial" w:cs="Arial"/>
-          <w:bCs/>
-          <w:sz w:val="20"/>
-          <w:lang w:val="en-US"/>
-        </w:rPr>
-        <w:t xml:space="preserve"> </w:t>
-      </w:r>
-      <w:r>
-        <w:rPr>
-          <w:rFonts w:ascii="Arial" w:hAnsi="Arial" w:cs="Arial"/>
-          <w:bCs/>
-          <w:sz w:val="20"/>
-          <w:lang w:val="en-US"/>
-        </w:rPr>
-        <w:t>117 a 122</w:t>
+        <w:t xml:space="preserve"> 117 a 122</w:t>
       </w:r>
     </w:p>
     <w:p>
@@ -860,6 +1293,7 @@
           <w:lang w:eastAsia="pt-BR"/>
         </w:rPr>
       </w:pPr>
+      <w:bookmarkStart w:id="7" w:name="_Toc80544016"/>
       <w:r>
         <w:rPr>
           <w:rFonts w:ascii="Arial" w:hAnsi="Arial" w:cs="Arial"/>
@@ -869,19 +1303,9 @@
           <w:sz w:val="20"/>
           <w:lang w:eastAsia="pt-BR"/>
         </w:rPr>
-        <w:t>E</w:t>
-      </w:r>
-      <w:r>
-        <w:rPr>
-          <w:rFonts w:ascii="Arial" w:hAnsi="Arial" w:cs="Arial"/>
-          <w:b/>
-          <w:color w:val="000000"/>
-          <w:kern w:val="28"/>
-          <w:sz w:val="20"/>
-          <w:lang w:eastAsia="pt-BR"/>
-        </w:rPr>
-        <w:t>studar e analisar bigrama e trigrama</w:t>
-      </w:r>
+        <w:t>Estudar e analisar bigrama e trigrama</w:t>
+      </w:r>
+      <w:bookmarkEnd w:id="7"/>
     </w:p>
     <w:p>
       <w:pPr>
@@ -958,6 +1382,7 @@
           <w:lang w:eastAsia="pt-BR"/>
         </w:rPr>
       </w:pPr>
+      <w:bookmarkStart w:id="8" w:name="_Toc80544017"/>
       <w:r>
         <w:rPr>
           <w:rFonts w:ascii="Arial" w:hAnsi="Arial" w:cs="Arial"/>
@@ -967,8 +1392,9 @@
           <w:sz w:val="20"/>
           <w:lang w:eastAsia="pt-BR"/>
         </w:rPr>
-        <w:t xml:space="preserve">Estudar </w:t>
-      </w:r>
+        <w:t xml:space="preserve">Estudar a biblioteca </w:t>
+      </w:r>
+      <w:proofErr w:type="spellStart"/>
       <w:r>
         <w:rPr>
           <w:rFonts w:ascii="Arial" w:hAnsi="Arial" w:cs="Arial"/>
@@ -978,9 +1404,9 @@
           <w:sz w:val="20"/>
           <w:lang w:eastAsia="pt-BR"/>
         </w:rPr>
-        <w:t xml:space="preserve">a biblioteca </w:t>
-      </w:r>
-      <w:proofErr w:type="spellStart"/>
+        <w:t>Gensim</w:t>
+      </w:r>
+      <w:proofErr w:type="spellEnd"/>
       <w:r>
         <w:rPr>
           <w:rFonts w:ascii="Arial" w:hAnsi="Arial" w:cs="Arial"/>
@@ -990,20 +1416,9 @@
           <w:sz w:val="20"/>
           <w:lang w:eastAsia="pt-BR"/>
         </w:rPr>
-        <w:t>Gensim</w:t>
-      </w:r>
-      <w:proofErr w:type="spellEnd"/>
-      <w:r>
-        <w:rPr>
-          <w:rFonts w:ascii="Arial" w:hAnsi="Arial" w:cs="Arial"/>
-          <w:b/>
-          <w:color w:val="000000"/>
-          <w:kern w:val="28"/>
-          <w:sz w:val="20"/>
-          <w:lang w:eastAsia="pt-BR"/>
-        </w:rPr>
         <w:t xml:space="preserve"> com Python</w:t>
       </w:r>
+      <w:bookmarkEnd w:id="8"/>
     </w:p>
     <w:p>
       <w:pPr>
@@ -1080,6 +1495,7 @@
           <w:lang w:eastAsia="pt-BR"/>
         </w:rPr>
       </w:pPr>
+      <w:bookmarkStart w:id="9" w:name="_Toc80544018"/>
       <w:r>
         <w:rPr>
           <w:rFonts w:ascii="Arial" w:hAnsi="Arial" w:cs="Arial"/>
@@ -1091,6 +1507,7 @@
         </w:rPr>
         <w:t>Testar exemplos</w:t>
       </w:r>
+      <w:bookmarkEnd w:id="9"/>
     </w:p>
     <w:p>
       <w:pPr>
@@ -1420,6 +1837,7 @@
           <w:lang w:eastAsia="pt-BR"/>
         </w:rPr>
       </w:pPr>
+      <w:proofErr w:type="gramStart"/>
       <w:r>
         <w:rPr>
           <w:rFonts w:ascii="Segoe UI" w:hAnsi="Segoe UI" w:cs="Segoe UI"/>
@@ -1438,8 +1856,7 @@
         </w:rPr>
         <w:t>r</w:t>
       </w:r>
-      <w:bookmarkStart w:id="4" w:name="_GoBack"/>
-      <w:bookmarkEnd w:id="4"/>
+      <w:proofErr w:type="gramEnd"/>
       <w:r>
         <w:rPr>
           <w:rFonts w:ascii="Segoe UI" w:hAnsi="Segoe UI" w:cs="Segoe UI"/>
@@ -1458,6 +1875,501 @@
         </w:rPr>
         <w:t xml:space="preserve"> notícias de 2016 a 2021</w:t>
       </w:r>
+    </w:p>
+    <w:p>
+      <w:pPr>
+        <w:overflowPunct/>
+        <w:autoSpaceDE/>
+        <w:autoSpaceDN/>
+        <w:adjustRightInd/>
+        <w:textAlignment w:val="auto"/>
+        <w:rPr>
+          <w:rFonts w:ascii="Segoe UI" w:hAnsi="Segoe UI" w:cs="Segoe UI"/>
+          <w:sz w:val="21"/>
+          <w:szCs w:val="21"/>
+          <w:lang w:eastAsia="pt-BR"/>
+        </w:rPr>
+      </w:pPr>
+    </w:p>
+    <w:p>
+      <w:pPr>
+        <w:overflowPunct/>
+        <w:autoSpaceDE/>
+        <w:autoSpaceDN/>
+        <w:adjustRightInd/>
+        <w:textAlignment w:val="auto"/>
+        <w:rPr>
+          <w:rFonts w:ascii="Segoe UI" w:hAnsi="Segoe UI" w:cs="Segoe UI"/>
+          <w:sz w:val="21"/>
+          <w:szCs w:val="21"/>
+          <w:lang w:eastAsia="pt-BR"/>
+        </w:rPr>
+      </w:pPr>
+    </w:p>
+    <w:p>
+      <w:pPr>
+        <w:overflowPunct/>
+        <w:autoSpaceDE/>
+        <w:autoSpaceDN/>
+        <w:adjustRightInd/>
+        <w:textAlignment w:val="auto"/>
+        <w:rPr>
+          <w:rFonts w:ascii="Segoe UI" w:hAnsi="Segoe UI" w:cs="Segoe UI"/>
+          <w:sz w:val="21"/>
+          <w:szCs w:val="21"/>
+          <w:lang w:eastAsia="pt-BR"/>
+        </w:rPr>
+      </w:pPr>
+      <w:r>
+        <w:rPr>
+          <w:rFonts w:ascii="Segoe UI" w:hAnsi="Segoe UI" w:cs="Segoe UI"/>
+          <w:sz w:val="21"/>
+          <w:szCs w:val="21"/>
+          <w:lang w:eastAsia="pt-BR"/>
+        </w:rPr>
+        <w:t>[</w:t>
+      </w:r>
+      <w:proofErr w:type="gramStart"/>
+      <w:r>
+        <w:rPr>
+          <w:rFonts w:ascii="Segoe UI" w:hAnsi="Segoe UI" w:cs="Segoe UI"/>
+          <w:sz w:val="21"/>
+          <w:szCs w:val="21"/>
+          <w:lang w:eastAsia="pt-BR"/>
+        </w:rPr>
+        <w:t>segunda</w:t>
+      </w:r>
+      <w:proofErr w:type="gramEnd"/>
+      <w:r>
+        <w:rPr>
+          <w:rFonts w:ascii="Segoe UI" w:hAnsi="Segoe UI" w:cs="Segoe UI"/>
+          <w:sz w:val="21"/>
+          <w:szCs w:val="21"/>
+          <w:lang w:eastAsia="pt-BR"/>
+        </w:rPr>
+        <w:t>-feira 15:53] Frederico Shu</w:t>
+      </w:r>
+    </w:p>
+    <w:p>
+      <w:pPr>
+        <w:overflowPunct/>
+        <w:autoSpaceDE/>
+        <w:autoSpaceDN/>
+        <w:adjustRightInd/>
+        <w:textAlignment w:val="auto"/>
+        <w:rPr>
+          <w:rFonts w:ascii="Segoe UI" w:hAnsi="Segoe UI" w:cs="Segoe UI"/>
+          <w:sz w:val="21"/>
+          <w:szCs w:val="21"/>
+          <w:lang w:eastAsia="pt-BR"/>
+        </w:rPr>
+      </w:pPr>
+      <w:r>
+        <w:rPr>
+          <w:rFonts w:ascii="Segoe UI" w:hAnsi="Segoe UI" w:cs="Segoe UI"/>
+          <w:sz w:val="21"/>
+          <w:szCs w:val="21"/>
+          <w:lang w:eastAsia="pt-BR"/>
+        </w:rPr>
+        <w:t xml:space="preserve">    Depois de treinar o modelo fraseador:</w:t>
+      </w:r>
+    </w:p>
+    <w:p>
+      <w:pPr>
+        <w:overflowPunct/>
+        <w:autoSpaceDE/>
+        <w:autoSpaceDN/>
+        <w:adjustRightInd/>
+        <w:textAlignment w:val="auto"/>
+        <w:rPr>
+          <w:rFonts w:ascii="Segoe UI" w:hAnsi="Segoe UI" w:cs="Segoe UI"/>
+          <w:sz w:val="21"/>
+          <w:szCs w:val="21"/>
+          <w:lang w:eastAsia="pt-BR"/>
+        </w:rPr>
+      </w:pPr>
+    </w:p>
+    <w:p>
+      <w:pPr>
+        <w:overflowPunct/>
+        <w:autoSpaceDE/>
+        <w:autoSpaceDN/>
+        <w:adjustRightInd/>
+        <w:textAlignment w:val="auto"/>
+        <w:rPr>
+          <w:rFonts w:ascii="Segoe UI" w:hAnsi="Segoe UI" w:cs="Segoe UI"/>
+          <w:sz w:val="21"/>
+          <w:szCs w:val="21"/>
+          <w:lang w:eastAsia="pt-BR"/>
+        </w:rPr>
+      </w:pPr>
+    </w:p>
+    <w:p>
+      <w:pPr>
+        <w:overflowPunct/>
+        <w:autoSpaceDE/>
+        <w:autoSpaceDN/>
+        <w:adjustRightInd/>
+        <w:textAlignment w:val="auto"/>
+        <w:rPr>
+          <w:rFonts w:ascii="Segoe UI" w:hAnsi="Segoe UI" w:cs="Segoe UI"/>
+          <w:sz w:val="21"/>
+          <w:szCs w:val="21"/>
+          <w:lang w:eastAsia="pt-BR"/>
+        </w:rPr>
+      </w:pPr>
+    </w:p>
+    <w:p>
+      <w:pPr>
+        <w:overflowPunct/>
+        <w:autoSpaceDE/>
+        <w:autoSpaceDN/>
+        <w:adjustRightInd/>
+        <w:textAlignment w:val="auto"/>
+        <w:rPr>
+          <w:rFonts w:ascii="Segoe UI" w:hAnsi="Segoe UI" w:cs="Segoe UI"/>
+          <w:sz w:val="21"/>
+          <w:szCs w:val="21"/>
+          <w:lang w:eastAsia="pt-BR"/>
+        </w:rPr>
+      </w:pPr>
+      <w:proofErr w:type="gramStart"/>
+      <w:r>
+        <w:rPr>
+          <w:rFonts w:ascii="Segoe UI" w:hAnsi="Segoe UI" w:cs="Segoe UI"/>
+          <w:sz w:val="21"/>
+          <w:szCs w:val="21"/>
+          <w:lang w:eastAsia="pt-BR"/>
+        </w:rPr>
+        <w:t>fraseador</w:t>
+      </w:r>
+      <w:proofErr w:type="gramEnd"/>
+      <w:r>
+        <w:rPr>
+          <w:rFonts w:ascii="Segoe UI" w:hAnsi="Segoe UI" w:cs="Segoe UI"/>
+          <w:sz w:val="21"/>
+          <w:szCs w:val="21"/>
+          <w:lang w:eastAsia="pt-BR"/>
+        </w:rPr>
+        <w:t xml:space="preserve"> = </w:t>
+      </w:r>
+      <w:proofErr w:type="spellStart"/>
+      <w:r>
+        <w:rPr>
+          <w:rFonts w:ascii="Segoe UI" w:hAnsi="Segoe UI" w:cs="Segoe UI"/>
+          <w:sz w:val="21"/>
+          <w:szCs w:val="21"/>
+          <w:lang w:eastAsia="pt-BR"/>
+        </w:rPr>
+        <w:t>Phraser</w:t>
+      </w:r>
+      <w:proofErr w:type="spellEnd"/>
+      <w:r>
+        <w:rPr>
+          <w:rFonts w:ascii="Segoe UI" w:hAnsi="Segoe UI" w:cs="Segoe UI"/>
+          <w:sz w:val="21"/>
+          <w:szCs w:val="21"/>
+          <w:lang w:eastAsia="pt-BR"/>
+        </w:rPr>
+        <w:t>(</w:t>
+      </w:r>
+      <w:proofErr w:type="spellStart"/>
+      <w:r>
+        <w:rPr>
+          <w:rFonts w:ascii="Segoe UI" w:hAnsi="Segoe UI" w:cs="Segoe UI"/>
+          <w:sz w:val="21"/>
+          <w:szCs w:val="21"/>
+          <w:lang w:eastAsia="pt-BR"/>
+        </w:rPr>
+        <w:t>modelo_fraseador</w:t>
+      </w:r>
+      <w:proofErr w:type="spellEnd"/>
+      <w:r>
+        <w:rPr>
+          <w:rFonts w:ascii="Segoe UI" w:hAnsi="Segoe UI" w:cs="Segoe UI"/>
+          <w:sz w:val="21"/>
+          <w:szCs w:val="21"/>
+          <w:lang w:eastAsia="pt-BR"/>
+        </w:rPr>
+        <w:t>) # exportar e fechar o modelo para economizar RAM</w:t>
+      </w:r>
+    </w:p>
+    <w:p>
+      <w:pPr>
+        <w:overflowPunct/>
+        <w:autoSpaceDE/>
+        <w:autoSpaceDN/>
+        <w:adjustRightInd/>
+        <w:textAlignment w:val="auto"/>
+        <w:rPr>
+          <w:rFonts w:ascii="Segoe UI" w:hAnsi="Segoe UI" w:cs="Segoe UI"/>
+          <w:sz w:val="21"/>
+          <w:szCs w:val="21"/>
+          <w:lang w:eastAsia="pt-BR"/>
+        </w:rPr>
+      </w:pPr>
+      <w:proofErr w:type="spellStart"/>
+      <w:proofErr w:type="gramStart"/>
+      <w:r>
+        <w:rPr>
+          <w:rFonts w:ascii="Segoe UI" w:hAnsi="Segoe UI" w:cs="Segoe UI"/>
+          <w:sz w:val="21"/>
+          <w:szCs w:val="21"/>
+          <w:lang w:eastAsia="pt-BR"/>
+        </w:rPr>
+        <w:t>fraseador.save</w:t>
+      </w:r>
+      <w:proofErr w:type="spellEnd"/>
+      <w:proofErr w:type="gramEnd"/>
+      <w:r>
+        <w:rPr>
+          <w:rFonts w:ascii="Segoe UI" w:hAnsi="Segoe UI" w:cs="Segoe UI"/>
+          <w:sz w:val="21"/>
+          <w:szCs w:val="21"/>
+          <w:lang w:eastAsia="pt-BR"/>
+        </w:rPr>
+        <w:t>(</w:t>
+      </w:r>
+      <w:proofErr w:type="spellStart"/>
+      <w:r>
+        <w:rPr>
+          <w:rFonts w:ascii="Segoe UI" w:hAnsi="Segoe UI" w:cs="Segoe UI"/>
+          <w:sz w:val="21"/>
+          <w:szCs w:val="21"/>
+          <w:lang w:eastAsia="pt-BR"/>
+        </w:rPr>
+        <w:t>arqfr</w:t>
+      </w:r>
+      <w:proofErr w:type="spellEnd"/>
+      <w:r>
+        <w:rPr>
+          <w:rFonts w:ascii="Segoe UI" w:hAnsi="Segoe UI" w:cs="Segoe UI"/>
+          <w:sz w:val="21"/>
+          <w:szCs w:val="21"/>
+          <w:lang w:eastAsia="pt-BR"/>
+        </w:rPr>
+        <w:t>) # gravar o modelo treinado</w:t>
+      </w:r>
+    </w:p>
+    <w:p>
+      <w:pPr>
+        <w:overflowPunct/>
+        <w:autoSpaceDE/>
+        <w:autoSpaceDN/>
+        <w:adjustRightInd/>
+        <w:textAlignment w:val="auto"/>
+        <w:rPr>
+          <w:rFonts w:ascii="Segoe UI" w:hAnsi="Segoe UI" w:cs="Segoe UI"/>
+          <w:sz w:val="21"/>
+          <w:szCs w:val="21"/>
+          <w:lang w:eastAsia="pt-BR"/>
+        </w:rPr>
+      </w:pPr>
+    </w:p>
+    <w:p>
+      <w:pPr>
+        <w:overflowPunct/>
+        <w:autoSpaceDE/>
+        <w:autoSpaceDN/>
+        <w:adjustRightInd/>
+        <w:textAlignment w:val="auto"/>
+        <w:rPr>
+          <w:rFonts w:ascii="Segoe UI" w:hAnsi="Segoe UI" w:cs="Segoe UI"/>
+          <w:sz w:val="21"/>
+          <w:szCs w:val="21"/>
+          <w:lang w:eastAsia="pt-BR"/>
+        </w:rPr>
+      </w:pPr>
+      <w:proofErr w:type="gramStart"/>
+      <w:r>
+        <w:rPr>
+          <w:rFonts w:ascii="Segoe UI" w:hAnsi="Segoe UI" w:cs="Segoe UI"/>
+          <w:sz w:val="21"/>
+          <w:szCs w:val="21"/>
+          <w:lang w:eastAsia="pt-BR"/>
+        </w:rPr>
+        <w:t>fraseador</w:t>
+      </w:r>
+      <w:proofErr w:type="gramEnd"/>
+      <w:r>
+        <w:rPr>
+          <w:rFonts w:ascii="Segoe UI" w:hAnsi="Segoe UI" w:cs="Segoe UI"/>
+          <w:sz w:val="21"/>
+          <w:szCs w:val="21"/>
+          <w:lang w:eastAsia="pt-BR"/>
+        </w:rPr>
+        <w:t xml:space="preserve"> = </w:t>
+      </w:r>
+      <w:proofErr w:type="spellStart"/>
+      <w:r>
+        <w:rPr>
+          <w:rFonts w:ascii="Segoe UI" w:hAnsi="Segoe UI" w:cs="Segoe UI"/>
+          <w:sz w:val="21"/>
+          <w:szCs w:val="21"/>
+          <w:lang w:eastAsia="pt-BR"/>
+        </w:rPr>
+        <w:t>Phraser.load</w:t>
+      </w:r>
+      <w:proofErr w:type="spellEnd"/>
+      <w:r>
+        <w:rPr>
+          <w:rFonts w:ascii="Segoe UI" w:hAnsi="Segoe UI" w:cs="Segoe UI"/>
+          <w:sz w:val="21"/>
+          <w:szCs w:val="21"/>
+          <w:lang w:eastAsia="pt-BR"/>
+        </w:rPr>
+        <w:t>(</w:t>
+      </w:r>
+      <w:proofErr w:type="spellStart"/>
+      <w:r>
+        <w:rPr>
+          <w:rFonts w:ascii="Segoe UI" w:hAnsi="Segoe UI" w:cs="Segoe UI"/>
+          <w:sz w:val="21"/>
+          <w:szCs w:val="21"/>
+          <w:lang w:eastAsia="pt-BR"/>
+        </w:rPr>
+        <w:t>arqfr</w:t>
+      </w:r>
+      <w:proofErr w:type="spellEnd"/>
+      <w:r>
+        <w:rPr>
+          <w:rFonts w:ascii="Segoe UI" w:hAnsi="Segoe UI" w:cs="Segoe UI"/>
+          <w:sz w:val="21"/>
+          <w:szCs w:val="21"/>
+          <w:lang w:eastAsia="pt-BR"/>
+        </w:rPr>
+        <w:t>) # carregar fraseador</w:t>
+      </w:r>
+    </w:p>
+    <w:p>
+      <w:pPr>
+        <w:overflowPunct/>
+        <w:autoSpaceDE/>
+        <w:autoSpaceDN/>
+        <w:adjustRightInd/>
+        <w:textAlignment w:val="auto"/>
+        <w:rPr>
+          <w:rFonts w:ascii="Segoe UI" w:hAnsi="Segoe UI" w:cs="Segoe UI"/>
+          <w:sz w:val="21"/>
+          <w:szCs w:val="21"/>
+          <w:lang w:eastAsia="pt-BR"/>
+        </w:rPr>
+      </w:pPr>
+    </w:p>
+    <w:p>
+      <w:pPr>
+        <w:overflowPunct/>
+        <w:autoSpaceDE/>
+        <w:autoSpaceDN/>
+        <w:adjustRightInd/>
+        <w:textAlignment w:val="auto"/>
+        <w:rPr>
+          <w:rFonts w:ascii="Segoe UI" w:hAnsi="Segoe UI" w:cs="Segoe UI"/>
+          <w:sz w:val="21"/>
+          <w:szCs w:val="21"/>
+          <w:lang w:eastAsia="pt-BR"/>
+        </w:rPr>
+      </w:pPr>
+      <w:proofErr w:type="spellStart"/>
+      <w:proofErr w:type="gramStart"/>
+      <w:r>
+        <w:rPr>
+          <w:rFonts w:ascii="Segoe UI" w:hAnsi="Segoe UI" w:cs="Segoe UI"/>
+          <w:sz w:val="21"/>
+          <w:szCs w:val="21"/>
+          <w:lang w:eastAsia="pt-BR"/>
+        </w:rPr>
+        <w:t>documento</w:t>
+      </w:r>
+      <w:proofErr w:type="gramEnd"/>
+      <w:r>
+        <w:rPr>
+          <w:rFonts w:ascii="Segoe UI" w:hAnsi="Segoe UI" w:cs="Segoe UI"/>
+          <w:sz w:val="21"/>
+          <w:szCs w:val="21"/>
+          <w:lang w:eastAsia="pt-BR"/>
+        </w:rPr>
+        <w:t>_analisado</w:t>
+      </w:r>
+      <w:proofErr w:type="spellEnd"/>
+      <w:r>
+        <w:rPr>
+          <w:rFonts w:ascii="Segoe UI" w:hAnsi="Segoe UI" w:cs="Segoe UI"/>
+          <w:sz w:val="21"/>
+          <w:szCs w:val="21"/>
+          <w:lang w:eastAsia="pt-BR"/>
+        </w:rPr>
+        <w:t xml:space="preserve"> = fraseador[documento]</w:t>
+      </w:r>
+    </w:p>
+    <w:p>
+      <w:pPr>
+        <w:overflowPunct/>
+        <w:autoSpaceDE/>
+        <w:autoSpaceDN/>
+        <w:adjustRightInd/>
+        <w:textAlignment w:val="auto"/>
+        <w:rPr>
+          <w:rFonts w:ascii="Segoe UI" w:hAnsi="Segoe UI" w:cs="Segoe UI"/>
+          <w:sz w:val="21"/>
+          <w:szCs w:val="21"/>
+          <w:lang w:eastAsia="pt-BR"/>
+        </w:rPr>
+      </w:pPr>
+    </w:p>
+    <w:p>
+      <w:pPr>
+        <w:overflowPunct/>
+        <w:autoSpaceDE/>
+        <w:autoSpaceDN/>
+        <w:adjustRightInd/>
+        <w:textAlignment w:val="auto"/>
+        <w:rPr>
+          <w:rFonts w:ascii="Segoe UI" w:hAnsi="Segoe UI" w:cs="Segoe UI"/>
+          <w:sz w:val="21"/>
+          <w:szCs w:val="21"/>
+          <w:lang w:eastAsia="pt-BR"/>
+        </w:rPr>
+      </w:pPr>
+      <w:r>
+        <w:rPr>
+          <w:rFonts w:ascii="Segoe UI" w:hAnsi="Segoe UI" w:cs="Segoe UI"/>
+          <w:sz w:val="21"/>
+          <w:szCs w:val="21"/>
+          <w:lang w:eastAsia="pt-BR"/>
+        </w:rPr>
+        <w:t>A ideia então seria implementar o fraseador e estudar seleção de atributos</w:t>
+      </w:r>
+    </w:p>
+    <w:p>
+      <w:pPr>
+        <w:overflowPunct/>
+        <w:autoSpaceDE/>
+        <w:autoSpaceDN/>
+        <w:adjustRightInd/>
+        <w:textAlignment w:val="auto"/>
+        <w:rPr>
+          <w:rFonts w:ascii="Segoe UI" w:hAnsi="Segoe UI" w:cs="Segoe UI"/>
+          <w:sz w:val="21"/>
+          <w:szCs w:val="21"/>
+          <w:lang w:eastAsia="pt-BR"/>
+        </w:rPr>
+      </w:pPr>
+    </w:p>
+    <w:p>
+      <w:pPr>
+        <w:overflowPunct/>
+        <w:autoSpaceDE/>
+        <w:autoSpaceDN/>
+        <w:adjustRightInd/>
+        <w:textAlignment w:val="auto"/>
+        <w:rPr>
+          <w:rFonts w:ascii="Segoe UI" w:hAnsi="Segoe UI" w:cs="Segoe UI"/>
+          <w:sz w:val="21"/>
+          <w:szCs w:val="21"/>
+          <w:lang w:eastAsia="pt-BR"/>
+        </w:rPr>
+      </w:pPr>
     </w:p>
     <w:p>
       <w:pPr>
@@ -1511,7 +2423,7 @@
           <w:lang w:eastAsia="pt-BR"/>
         </w:rPr>
       </w:pPr>
-      <w:bookmarkStart w:id="5" w:name="_Toc80391823"/>
+      <w:bookmarkStart w:id="10" w:name="_Toc80544019"/>
       <w:r>
         <w:rPr>
           <w:rFonts w:ascii="Arial" w:hAnsi="Arial" w:cs="Arial"/>
@@ -1521,22 +2433,25 @@
           <w:sz w:val="20"/>
           <w:lang w:eastAsia="pt-BR"/>
         </w:rPr>
+        <w:lastRenderedPageBreak/>
         <w:t>Referências</w:t>
       </w:r>
-      <w:bookmarkEnd w:id="5"/>
+      <w:bookmarkEnd w:id="10"/>
     </w:p>
     <w:p>
-      <w:proofErr w:type="spellStart"/>
-      <w:proofErr w:type="gramStart"/>
-      <w:r>
-        <w:t>xx</w:t>
-      </w:r>
-      <w:proofErr w:type="spellEnd"/>
-      <w:proofErr w:type="gramEnd"/>
+      <w:hyperlink r:id="rId8" w:history="1">
+        <w:r>
+          <w:rPr>
+            <w:rStyle w:val="Hyperlink"/>
+          </w:rPr>
+          <w:t>https://www.amazon.com.br/Introduction-Information-Retrieval-English-Christopher-ebook/dp/B00AHTN5JM</w:t>
+        </w:r>
+      </w:hyperlink>
     </w:p>
+    <w:p/>
     <w:sectPr>
-      <w:headerReference w:type="default" r:id="rId8"/>
-      <w:footerReference w:type="default" r:id="rId9"/>
+      <w:headerReference w:type="default" r:id="rId9"/>
+      <w:footerReference w:type="default" r:id="rId10"/>
       <w:pgSz w:w="11900" w:h="16832"/>
       <w:pgMar w:top="720" w:right="720" w:bottom="720" w:left="720" w:header="648" w:footer="648" w:gutter="0"/>
       <w:cols w:space="720"/>
@@ -1700,7 +2615,7 @@
               <w:sz w:val="16"/>
               <w:szCs w:val="16"/>
             </w:rPr>
-            <w:t>3</w:t>
+            <w:t>4</w:t>
           </w:r>
           <w:r>
             <w:rPr>
@@ -1763,7 +2678,7 @@
               <w:sz w:val="16"/>
               <w:szCs w:val="16"/>
             </w:rPr>
-            <w:t>3</w:t>
+            <w:t>4</w:t>
           </w:r>
           <w:r>
             <w:rPr>
@@ -8208,7 +9123,7 @@
 </file>
 
 <file path=customXml/itemProps1.xml><?xml version="1.0" encoding="utf-8"?>
-<ds:datastoreItem xmlns:ds="http://schemas.openxmlformats.org/officeDocument/2006/customXml" ds:itemID="{7A8A8612-466A-421A-AA88-2A73086D8D45}">
+<ds:datastoreItem xmlns:ds="http://schemas.openxmlformats.org/officeDocument/2006/customXml" ds:itemID="{E3C30F53-E251-4EDF-8B20-59B395E50A96}">
   <ds:schemaRefs>
     <ds:schemaRef ds:uri="http://schemas.openxmlformats.org/officeDocument/2006/bibliography"/>
   </ds:schemaRefs>

</xml_diff>

<commit_message>
Organização de diretórios e documentos
Resumo de estudos.
</commit_message>
<xml_diff>
--- a/temas/feature-selection/Feature-Selection.docx
+++ b/temas/feature-selection/Feature-Selection.docx
@@ -52,25 +52,47 @@
       <w:proofErr w:type="spellEnd"/>
     </w:p>
     <w:p/>
-    <w:p>
-      <w:pPr>
-        <w:pStyle w:val="Ttulo"/>
-      </w:pPr>
-      <w:r>
-        <w:t>Recuperação da Informação</w:t>
-      </w:r>
-    </w:p>
-    <w:p/>
     <w:bookmarkEnd w:id="0"/>
     <w:p>
       <w:pPr>
         <w:pStyle w:val="versao"/>
         <w:spacing w:line="480" w:lineRule="auto"/>
+        <w:jc w:val="center"/>
         <w:rPr>
           <w:color w:val="000000"/>
           <w:sz w:val="24"/>
         </w:rPr>
       </w:pPr>
+      <w:r>
+        <w:rPr>
+          <w:rFonts w:ascii="Arial Black" w:hAnsi="Arial Black"/>
+          <w:b w:val="0"/>
+          <w:sz w:val="48"/>
+          <w:szCs w:val="20"/>
+          <w:lang w:eastAsia="en-US"/>
+        </w:rPr>
+        <w:t xml:space="preserve">Seleção de </w:t>
+      </w:r>
+      <w:r>
+        <w:rPr>
+          <w:rFonts w:ascii="Arial Black" w:hAnsi="Arial Black"/>
+          <w:b w:val="0"/>
+          <w:sz w:val="48"/>
+          <w:szCs w:val="20"/>
+          <w:lang w:eastAsia="en-US"/>
+        </w:rPr>
+        <w:t>R</w:t>
+      </w:r>
+      <w:r>
+        <w:rPr>
+          <w:rFonts w:ascii="Arial Black" w:hAnsi="Arial Black"/>
+          <w:b w:val="0"/>
+          <w:sz w:val="48"/>
+          <w:szCs w:val="20"/>
+          <w:lang w:eastAsia="en-US"/>
+        </w:rPr>
+        <w:t>ecursos</w:t>
+      </w:r>
     </w:p>
     <w:p>
       <w:pPr>
@@ -138,8 +160,6 @@
             <w:t>Sumário</w:t>
           </w:r>
         </w:p>
-        <w:bookmarkStart w:id="3" w:name="_GoBack"/>
-        <w:bookmarkEnd w:id="3"/>
         <w:p>
           <w:pPr>
             <w:pStyle w:val="Sumrio1"/>
@@ -804,7 +824,7 @@
           <w:lang w:eastAsia="pt-BR"/>
         </w:rPr>
       </w:pPr>
-      <w:bookmarkStart w:id="4" w:name="_Toc385943918"/>
+      <w:bookmarkStart w:id="3" w:name="_Toc385943918"/>
       <w:r>
         <w:rPr>
           <w:rFonts w:ascii="Arial" w:hAnsi="Arial" w:cs="Arial"/>
@@ -853,8 +873,8 @@
           <w:lang w:eastAsia="pt-BR"/>
         </w:rPr>
       </w:pPr>
-      <w:bookmarkStart w:id="5" w:name="_Toc80544014"/>
-      <w:bookmarkEnd w:id="4"/>
+      <w:bookmarkStart w:id="4" w:name="_Toc80544014"/>
+      <w:bookmarkEnd w:id="3"/>
       <w:r>
         <w:rPr>
           <w:rFonts w:ascii="Arial" w:hAnsi="Arial" w:cs="Arial"/>
@@ -867,7 +887,7 @@
         <w:lastRenderedPageBreak/>
         <w:t>Introdução</w:t>
       </w:r>
-      <w:bookmarkEnd w:id="5"/>
+      <w:bookmarkEnd w:id="4"/>
     </w:p>
     <w:p>
       <w:pPr>
@@ -945,6 +965,14 @@
           <w:sz w:val="20"/>
         </w:rPr>
       </w:pPr>
+      <w:r>
+        <w:rPr>
+          <w:rFonts w:ascii="Arial" w:hAnsi="Arial" w:cs="Arial"/>
+          <w:bCs/>
+          <w:sz w:val="20"/>
+        </w:rPr>
+        <w:t>Um Sistema de recuperação de Informação (SRI) deve dentre outras funções ter uma base (corpus) com “todos” os documentos que se deseja trabalhar e deve possuir alguns rótulos específicos.</w:t>
+      </w:r>
     </w:p>
     <w:p>
       <w:pPr>
@@ -982,7 +1010,7 @@
           <w:lang w:eastAsia="pt-BR"/>
         </w:rPr>
       </w:pPr>
-      <w:bookmarkStart w:id="6" w:name="_Toc80544015"/>
+      <w:bookmarkStart w:id="5" w:name="_Toc80544015"/>
       <w:r>
         <w:rPr>
           <w:rFonts w:ascii="Arial" w:hAnsi="Arial" w:cs="Arial"/>
@@ -994,7 +1022,7 @@
         </w:rPr>
         <w:t>Estudo</w:t>
       </w:r>
-      <w:bookmarkEnd w:id="6"/>
+      <w:bookmarkEnd w:id="5"/>
     </w:p>
     <w:p>
       <w:pPr>
@@ -1137,21 +1165,6 @@
         </w:rPr>
         <w:t>)</w:t>
       </w:r>
-    </w:p>
-    <w:p>
-      <w:pPr>
-        <w:pStyle w:val="WW-Commarcadores"/>
-        <w:numPr>
-          <w:ilvl w:val="0"/>
-          <w:numId w:val="0"/>
-        </w:numPr>
-        <w:rPr>
-          <w:rFonts w:ascii="Arial" w:hAnsi="Arial" w:cs="Arial"/>
-          <w:bCs/>
-          <w:sz w:val="20"/>
-          <w:lang w:val="en-US"/>
-        </w:rPr>
-      </w:pPr>
     </w:p>
     <w:p>
       <w:pPr>
@@ -1293,7 +1306,7 @@
           <w:lang w:eastAsia="pt-BR"/>
         </w:rPr>
       </w:pPr>
-      <w:bookmarkStart w:id="7" w:name="_Toc80544016"/>
+      <w:bookmarkStart w:id="6" w:name="_Toc80544016"/>
       <w:r>
         <w:rPr>
           <w:rFonts w:ascii="Arial" w:hAnsi="Arial" w:cs="Arial"/>
@@ -1305,7 +1318,7 @@
         </w:rPr>
         <w:t>Estudar e analisar bigrama e trigrama</w:t>
       </w:r>
-      <w:bookmarkEnd w:id="7"/>
+      <w:bookmarkEnd w:id="6"/>
     </w:p>
     <w:p>
       <w:pPr>
@@ -1382,7 +1395,7 @@
           <w:lang w:eastAsia="pt-BR"/>
         </w:rPr>
       </w:pPr>
-      <w:bookmarkStart w:id="8" w:name="_Toc80544017"/>
+      <w:bookmarkStart w:id="7" w:name="_Toc80544017"/>
       <w:r>
         <w:rPr>
           <w:rFonts w:ascii="Arial" w:hAnsi="Arial" w:cs="Arial"/>
@@ -1418,7 +1431,7 @@
         </w:rPr>
         <w:t xml:space="preserve"> com Python</w:t>
       </w:r>
-      <w:bookmarkEnd w:id="8"/>
+      <w:bookmarkEnd w:id="7"/>
     </w:p>
     <w:p>
       <w:pPr>
@@ -1495,7 +1508,7 @@
           <w:lang w:eastAsia="pt-BR"/>
         </w:rPr>
       </w:pPr>
-      <w:bookmarkStart w:id="9" w:name="_Toc80544018"/>
+      <w:bookmarkStart w:id="8" w:name="_Toc80544018"/>
       <w:r>
         <w:rPr>
           <w:rFonts w:ascii="Arial" w:hAnsi="Arial" w:cs="Arial"/>
@@ -1507,7 +1520,7 @@
         </w:rPr>
         <w:t>Testar exemplos</w:t>
       </w:r>
-      <w:bookmarkEnd w:id="9"/>
+      <w:bookmarkEnd w:id="8"/>
     </w:p>
     <w:p>
       <w:pPr>
@@ -1649,42 +1662,15 @@
         <w:textAlignment w:val="auto"/>
         <w:rPr>
           <w:rFonts w:ascii="Segoe UI" w:hAnsi="Segoe UI" w:cs="Segoe UI"/>
-          <w:lang w:eastAsia="pt-BR"/>
-        </w:rPr>
-      </w:pPr>
-      <w:proofErr w:type="spellStart"/>
-      <w:proofErr w:type="gramStart"/>
+          <w:lang w:val="en-US" w:eastAsia="pt-BR"/>
+        </w:rPr>
+      </w:pPr>
       <w:r>
         <w:rPr>
           <w:rFonts w:ascii="Segoe UI" w:hAnsi="Segoe UI" w:cs="Segoe UI"/>
-          <w:lang w:eastAsia="pt-BR"/>
-        </w:rPr>
-        <w:t>scoring</w:t>
-      </w:r>
-      <w:proofErr w:type="spellEnd"/>
-      <w:proofErr w:type="gramEnd"/>
-      <w:r>
-        <w:rPr>
-          <w:rFonts w:ascii="Segoe UI" w:hAnsi="Segoe UI" w:cs="Segoe UI"/>
-          <w:lang w:eastAsia="pt-BR"/>
-        </w:rPr>
-        <w:t xml:space="preserve"> = </w:t>
-      </w:r>
-      <w:proofErr w:type="spellStart"/>
-      <w:r>
-        <w:rPr>
-          <w:rFonts w:ascii="Segoe UI" w:hAnsi="Segoe UI" w:cs="Segoe UI"/>
-          <w:lang w:eastAsia="pt-BR"/>
-        </w:rPr>
-        <w:t>scoring</w:t>
-      </w:r>
-      <w:proofErr w:type="spellEnd"/>
-      <w:r>
-        <w:rPr>
-          <w:rFonts w:ascii="Segoe UI" w:hAnsi="Segoe UI" w:cs="Segoe UI"/>
-          <w:lang w:eastAsia="pt-BR"/>
-        </w:rPr>
-        <w:t>)</w:t>
+          <w:lang w:val="en-US" w:eastAsia="pt-BR"/>
+        </w:rPr>
+        <w:t>scoring = scoring)</w:t>
       </w:r>
     </w:p>
     <w:p>
@@ -1713,97 +1699,46 @@
           <w:rFonts w:ascii="Segoe UI" w:hAnsi="Segoe UI" w:cs="Segoe UI"/>
           <w:sz w:val="21"/>
           <w:szCs w:val="21"/>
-          <w:lang w:eastAsia="pt-BR"/>
+          <w:lang w:val="en-US" w:eastAsia="pt-BR"/>
         </w:rPr>
       </w:pPr>
       <w:proofErr w:type="spellStart"/>
-      <w:proofErr w:type="gramStart"/>
       <w:r>
         <w:rPr>
           <w:rFonts w:ascii="Segoe UI" w:hAnsi="Segoe UI" w:cs="Segoe UI"/>
           <w:sz w:val="21"/>
           <w:szCs w:val="21"/>
-          <w:lang w:eastAsia="pt-BR"/>
-        </w:rPr>
-        <w:t>min</w:t>
-      </w:r>
-      <w:proofErr w:type="gramEnd"/>
+          <w:lang w:val="en-US" w:eastAsia="pt-BR"/>
+        </w:rPr>
+        <w:t>min_c</w:t>
+      </w:r>
+      <w:proofErr w:type="spellEnd"/>
       <w:r>
         <w:rPr>
           <w:rFonts w:ascii="Segoe UI" w:hAnsi="Segoe UI" w:cs="Segoe UI"/>
           <w:sz w:val="21"/>
           <w:szCs w:val="21"/>
-          <w:lang w:eastAsia="pt-BR"/>
-        </w:rPr>
-        <w:t>_c</w:t>
-      </w:r>
-      <w:proofErr w:type="spellEnd"/>
+          <w:lang w:val="en-US" w:eastAsia="pt-BR"/>
+        </w:rPr>
+        <w:t xml:space="preserve"> = 120, threshold = 0.6, scoring = '</w:t>
+      </w:r>
+      <w:proofErr w:type="spellStart"/>
       <w:r>
         <w:rPr>
           <w:rFonts w:ascii="Segoe UI" w:hAnsi="Segoe UI" w:cs="Segoe UI"/>
           <w:sz w:val="21"/>
           <w:szCs w:val="21"/>
-          <w:lang w:eastAsia="pt-BR"/>
-        </w:rPr>
-        <w:t xml:space="preserve"> = 120, </w:t>
-      </w:r>
-      <w:proofErr w:type="spellStart"/>
+          <w:lang w:val="en-US" w:eastAsia="pt-BR"/>
+        </w:rPr>
+        <w:t>npmi</w:t>
+      </w:r>
+      <w:proofErr w:type="spellEnd"/>
       <w:r>
         <w:rPr>
           <w:rFonts w:ascii="Segoe UI" w:hAnsi="Segoe UI" w:cs="Segoe UI"/>
           <w:sz w:val="21"/>
           <w:szCs w:val="21"/>
-          <w:lang w:eastAsia="pt-BR"/>
-        </w:rPr>
-        <w:t>threshold</w:t>
-      </w:r>
-      <w:proofErr w:type="spellEnd"/>
-      <w:r>
-        <w:rPr>
-          <w:rFonts w:ascii="Segoe UI" w:hAnsi="Segoe UI" w:cs="Segoe UI"/>
-          <w:sz w:val="21"/>
-          <w:szCs w:val="21"/>
-          <w:lang w:eastAsia="pt-BR"/>
-        </w:rPr>
-        <w:t xml:space="preserve"> = 0.6, </w:t>
-      </w:r>
-      <w:proofErr w:type="spellStart"/>
-      <w:r>
-        <w:rPr>
-          <w:rFonts w:ascii="Segoe UI" w:hAnsi="Segoe UI" w:cs="Segoe UI"/>
-          <w:sz w:val="21"/>
-          <w:szCs w:val="21"/>
-          <w:lang w:eastAsia="pt-BR"/>
-        </w:rPr>
-        <w:t>scoring</w:t>
-      </w:r>
-      <w:proofErr w:type="spellEnd"/>
-      <w:r>
-        <w:rPr>
-          <w:rFonts w:ascii="Segoe UI" w:hAnsi="Segoe UI" w:cs="Segoe UI"/>
-          <w:sz w:val="21"/>
-          <w:szCs w:val="21"/>
-          <w:lang w:eastAsia="pt-BR"/>
-        </w:rPr>
-        <w:t xml:space="preserve"> = '</w:t>
-      </w:r>
-      <w:proofErr w:type="spellStart"/>
-      <w:r>
-        <w:rPr>
-          <w:rFonts w:ascii="Segoe UI" w:hAnsi="Segoe UI" w:cs="Segoe UI"/>
-          <w:sz w:val="21"/>
-          <w:szCs w:val="21"/>
-          <w:lang w:eastAsia="pt-BR"/>
-        </w:rPr>
-        <w:t>npmi</w:t>
-      </w:r>
-      <w:proofErr w:type="spellEnd"/>
-      <w:r>
-        <w:rPr>
-          <w:rFonts w:ascii="Segoe UI" w:hAnsi="Segoe UI" w:cs="Segoe UI"/>
-          <w:sz w:val="21"/>
-          <w:szCs w:val="21"/>
-          <w:lang w:eastAsia="pt-BR"/>
+          <w:lang w:val="en-US" w:eastAsia="pt-BR"/>
         </w:rPr>
         <w:t>'</w:t>
       </w:r>
@@ -1819,7 +1754,7 @@
           <w:rFonts w:ascii="Segoe UI" w:hAnsi="Segoe UI" w:cs="Segoe UI"/>
           <w:sz w:val="21"/>
           <w:szCs w:val="21"/>
-          <w:lang w:eastAsia="pt-BR"/>
+          <w:lang w:val="en-US" w:eastAsia="pt-BR"/>
         </w:rPr>
       </w:pPr>
     </w:p>
@@ -2423,7 +2358,6 @@
           <w:lang w:eastAsia="pt-BR"/>
         </w:rPr>
       </w:pPr>
-      <w:bookmarkStart w:id="10" w:name="_Toc80544019"/>
       <w:r>
         <w:rPr>
           <w:rFonts w:ascii="Arial" w:hAnsi="Arial" w:cs="Arial"/>
@@ -2434,9 +2368,65 @@
           <w:lang w:eastAsia="pt-BR"/>
         </w:rPr>
         <w:lastRenderedPageBreak/>
+        <w:t>Bibliografia</w:t>
+      </w:r>
+    </w:p>
+    <w:p>
+      <w:r>
+        <w:t>S</w:t>
+      </w:r>
+      <w:r>
+        <w:t xml:space="preserve">RI </w:t>
+      </w:r>
+    </w:p>
+    <w:p/>
+    <w:p>
+      <w:pPr>
+        <w:pStyle w:val="Ttulo1"/>
+        <w:keepNext/>
+        <w:numPr>
+          <w:ilvl w:val="0"/>
+          <w:numId w:val="1"/>
+        </w:numPr>
+        <w:pBdr>
+          <w:top w:val="single" w:sz="4" w:space="1" w:color="auto" w:shadow="1"/>
+          <w:left w:val="single" w:sz="4" w:space="4" w:color="auto" w:shadow="1"/>
+          <w:bottom w:val="single" w:sz="4" w:space="1" w:color="auto" w:shadow="1"/>
+          <w:right w:val="single" w:sz="4" w:space="0" w:color="auto" w:shadow="1"/>
+        </w:pBdr>
+        <w:shd w:val="clear" w:color="auto" w:fill="D9E2F3" w:themeFill="accent5" w:themeFillTint="33"/>
+        <w:tabs>
+          <w:tab w:val="clear" w:pos="720"/>
+          <w:tab w:val="num" w:pos="0"/>
+        </w:tabs>
+        <w:overflowPunct/>
+        <w:autoSpaceDE/>
+        <w:autoSpaceDN/>
+        <w:adjustRightInd/>
+        <w:spacing w:before="240" w:after="120"/>
+        <w:ind w:left="0" w:firstLine="0"/>
+        <w:jc w:val="both"/>
+        <w:textAlignment w:val="auto"/>
+        <w:rPr>
+          <w:rFonts w:ascii="Arial" w:hAnsi="Arial" w:cs="Arial"/>
+          <w:b/>
+          <w:color w:val="000000"/>
+          <w:kern w:val="28"/>
+          <w:sz w:val="20"/>
+          <w:lang w:eastAsia="pt-BR"/>
+        </w:rPr>
+      </w:pPr>
+      <w:r>
+        <w:rPr>
+          <w:rFonts w:ascii="Arial" w:hAnsi="Arial" w:cs="Arial"/>
+          <w:b/>
+          <w:color w:val="000000"/>
+          <w:kern w:val="28"/>
+          <w:sz w:val="20"/>
+          <w:lang w:eastAsia="pt-BR"/>
+        </w:rPr>
         <w:t>Referências</w:t>
       </w:r>
-      <w:bookmarkEnd w:id="10"/>
     </w:p>
     <w:p>
       <w:hyperlink r:id="rId8" w:history="1">
@@ -2449,9 +2439,134 @@
       </w:hyperlink>
     </w:p>
     <w:p/>
+    <w:p>
+      <w:r>
+        <w:t>Introdução à Recuperação da Informação</w:t>
+      </w:r>
+    </w:p>
+    <w:p>
+      <w:pPr>
+        <w:pStyle w:val="PargrafodaLista"/>
+        <w:numPr>
+          <w:ilvl w:val="0"/>
+          <w:numId w:val="48"/>
+        </w:numPr>
+      </w:pPr>
+      <w:hyperlink r:id="rId9" w:history="1">
+        <w:r>
+          <w:rPr>
+            <w:rStyle w:val="Hyperlink"/>
+          </w:rPr>
+          <w:t>https://youtu.be/lJVw0-qbqEM</w:t>
+        </w:r>
+      </w:hyperlink>
+    </w:p>
+    <w:p>
+      <w:pPr>
+        <w:pStyle w:val="PargrafodaLista"/>
+        <w:numPr>
+          <w:ilvl w:val="0"/>
+          <w:numId w:val="48"/>
+        </w:numPr>
+      </w:pPr>
+      <w:hyperlink r:id="rId10" w:history="1">
+        <w:r>
+          <w:rPr>
+            <w:rStyle w:val="Hyperlink"/>
+          </w:rPr>
+          <w:t>https://www.youtube.com/watch?v=uwW_NTRpzC8</w:t>
+        </w:r>
+      </w:hyperlink>
+    </w:p>
+    <w:p>
+      <w:pPr>
+        <w:pStyle w:val="PargrafodaLista"/>
+        <w:numPr>
+          <w:ilvl w:val="0"/>
+          <w:numId w:val="48"/>
+        </w:numPr>
+      </w:pPr>
+      <w:hyperlink r:id="rId11" w:history="1">
+        <w:r>
+          <w:rPr>
+            <w:rStyle w:val="Hyperlink"/>
+          </w:rPr>
+          <w:t>https://www.youtube.com/watch?v=qWZbHr_GJgE</w:t>
+        </w:r>
+      </w:hyperlink>
+      <w:r>
+        <w:t xml:space="preserve"> </w:t>
+      </w:r>
+    </w:p>
+    <w:p/>
+    <w:p>
+      <w:r>
+        <w:rPr>
+          <w:highlight w:val="red"/>
+        </w:rPr>
+        <w:t xml:space="preserve">ver </w:t>
+      </w:r>
+      <w:r>
+        <w:t>COMO REALIZAR A SELEÇÃO DAS MELHORES VARIÁVEIS PARA SUA MÁQUINA PREDITIVA - FEATURE SELECTION</w:t>
+      </w:r>
+      <w:r>
+        <w:rPr>
+          <w:highlight w:val="red"/>
+        </w:rPr>
+        <w:t xml:space="preserve"> </w:t>
+      </w:r>
+      <w:hyperlink r:id="rId12" w:history="1">
+        <w:r>
+          <w:rPr>
+            <w:rStyle w:val="Hyperlink"/>
+            <w:highlight w:val="red"/>
+          </w:rPr>
+          <w:t>https://youtu.be/0bPBxDhvqlI</w:t>
+        </w:r>
+      </w:hyperlink>
+    </w:p>
+    <w:p/>
+    <w:p>
+      <w:r>
+        <w:rPr>
+          <w:highlight w:val="red"/>
+        </w:rPr>
+        <w:t xml:space="preserve">ver </w:t>
+      </w:r>
+      <w:hyperlink r:id="rId13" w:history="1">
+        <w:r>
+          <w:rPr>
+            <w:rStyle w:val="Hyperlink"/>
+            <w:highlight w:val="red"/>
+          </w:rPr>
+          <w:t>https://www.youtube.com/watch?v=4RGT2YRHERY&amp;t=1258s</w:t>
+        </w:r>
+      </w:hyperlink>
+    </w:p>
+    <w:p/>
+    <w:p>
+      <w:proofErr w:type="spellStart"/>
+      <w:proofErr w:type="gramStart"/>
+      <w:r>
+        <w:rPr>
+          <w:highlight w:val="red"/>
+        </w:rPr>
+        <w:t>vre</w:t>
+      </w:r>
+      <w:proofErr w:type="spellEnd"/>
+      <w:proofErr w:type="gramEnd"/>
+      <w:r>
+        <w:rPr>
+          <w:highlight w:val="red"/>
+        </w:rPr>
+        <w:t xml:space="preserve"> https://www.youtube.com/watch?v=Gzn6srbzU30</w:t>
+      </w:r>
+      <w:bookmarkStart w:id="9" w:name="_GoBack"/>
+      <w:bookmarkEnd w:id="9"/>
+    </w:p>
     <w:sectPr>
-      <w:headerReference w:type="default" r:id="rId9"/>
-      <w:footerReference w:type="default" r:id="rId10"/>
+      <w:headerReference w:type="default" r:id="rId14"/>
+      <w:footerReference w:type="default" r:id="rId15"/>
       <w:pgSz w:w="11900" w:h="16832"/>
       <w:pgMar w:top="720" w:right="720" w:bottom="720" w:left="720" w:header="648" w:footer="648" w:gutter="0"/>
       <w:cols w:space="720"/>
@@ -2553,7 +2668,7 @@
               <w:sz w:val="16"/>
               <w:szCs w:val="16"/>
             </w:rPr>
-            <w:t>21/08/2021 23:21</w:t>
+            <w:t>22/08/2021 20:36</w:t>
           </w:r>
           <w:r>
             <w:rPr>
@@ -2615,7 +2730,7 @@
               <w:sz w:val="16"/>
               <w:szCs w:val="16"/>
             </w:rPr>
-            <w:t>4</w:t>
+            <w:t>3</w:t>
           </w:r>
           <w:r>
             <w:rPr>
@@ -4564,6 +4679,119 @@
     </w:lvl>
   </w:abstractNum>
   <w:abstractNum w:abstractNumId="19" w15:restartNumberingAfterBreak="0">
+    <w:nsid w:val="304A44DD"/>
+    <w:multiLevelType w:val="hybridMultilevel"/>
+    <w:tmpl w:val="46162770"/>
+    <w:lvl w:ilvl="0" w:tplc="04160001">
+      <w:start w:val="1"/>
+      <w:numFmt w:val="bullet"/>
+      <w:lvlText w:val=""/>
+      <w:lvlJc w:val="left"/>
+      <w:pPr>
+        <w:ind w:left="720" w:hanging="360"/>
+      </w:pPr>
+      <w:rPr>
+        <w:rFonts w:ascii="Symbol" w:hAnsi="Symbol" w:hint="default"/>
+      </w:rPr>
+    </w:lvl>
+    <w:lvl w:ilvl="1" w:tplc="04160003" w:tentative="1">
+      <w:start w:val="1"/>
+      <w:numFmt w:val="bullet"/>
+      <w:lvlText w:val="o"/>
+      <w:lvlJc w:val="left"/>
+      <w:pPr>
+        <w:ind w:left="1440" w:hanging="360"/>
+      </w:pPr>
+      <w:rPr>
+        <w:rFonts w:ascii="Courier New" w:hAnsi="Courier New" w:cs="Courier New" w:hint="default"/>
+      </w:rPr>
+    </w:lvl>
+    <w:lvl w:ilvl="2" w:tplc="04160005" w:tentative="1">
+      <w:start w:val="1"/>
+      <w:numFmt w:val="bullet"/>
+      <w:lvlText w:val=""/>
+      <w:lvlJc w:val="left"/>
+      <w:pPr>
+        <w:ind w:left="2160" w:hanging="360"/>
+      </w:pPr>
+      <w:rPr>
+        <w:rFonts w:ascii="Wingdings" w:hAnsi="Wingdings" w:hint="default"/>
+      </w:rPr>
+    </w:lvl>
+    <w:lvl w:ilvl="3" w:tplc="04160001" w:tentative="1">
+      <w:start w:val="1"/>
+      <w:numFmt w:val="bullet"/>
+      <w:lvlText w:val=""/>
+      <w:lvlJc w:val="left"/>
+      <w:pPr>
+        <w:ind w:left="2880" w:hanging="360"/>
+      </w:pPr>
+      <w:rPr>
+        <w:rFonts w:ascii="Symbol" w:hAnsi="Symbol" w:hint="default"/>
+      </w:rPr>
+    </w:lvl>
+    <w:lvl w:ilvl="4" w:tplc="04160003" w:tentative="1">
+      <w:start w:val="1"/>
+      <w:numFmt w:val="bullet"/>
+      <w:lvlText w:val="o"/>
+      <w:lvlJc w:val="left"/>
+      <w:pPr>
+        <w:ind w:left="3600" w:hanging="360"/>
+      </w:pPr>
+      <w:rPr>
+        <w:rFonts w:ascii="Courier New" w:hAnsi="Courier New" w:cs="Courier New" w:hint="default"/>
+      </w:rPr>
+    </w:lvl>
+    <w:lvl w:ilvl="5" w:tplc="04160005" w:tentative="1">
+      <w:start w:val="1"/>
+      <w:numFmt w:val="bullet"/>
+      <w:lvlText w:val=""/>
+      <w:lvlJc w:val="left"/>
+      <w:pPr>
+        <w:ind w:left="4320" w:hanging="360"/>
+      </w:pPr>
+      <w:rPr>
+        <w:rFonts w:ascii="Wingdings" w:hAnsi="Wingdings" w:hint="default"/>
+      </w:rPr>
+    </w:lvl>
+    <w:lvl w:ilvl="6" w:tplc="04160001" w:tentative="1">
+      <w:start w:val="1"/>
+      <w:numFmt w:val="bullet"/>
+      <w:lvlText w:val=""/>
+      <w:lvlJc w:val="left"/>
+      <w:pPr>
+        <w:ind w:left="5040" w:hanging="360"/>
+      </w:pPr>
+      <w:rPr>
+        <w:rFonts w:ascii="Symbol" w:hAnsi="Symbol" w:hint="default"/>
+      </w:rPr>
+    </w:lvl>
+    <w:lvl w:ilvl="7" w:tplc="04160003" w:tentative="1">
+      <w:start w:val="1"/>
+      <w:numFmt w:val="bullet"/>
+      <w:lvlText w:val="o"/>
+      <w:lvlJc w:val="left"/>
+      <w:pPr>
+        <w:ind w:left="5760" w:hanging="360"/>
+      </w:pPr>
+      <w:rPr>
+        <w:rFonts w:ascii="Courier New" w:hAnsi="Courier New" w:cs="Courier New" w:hint="default"/>
+      </w:rPr>
+    </w:lvl>
+    <w:lvl w:ilvl="8" w:tplc="04160005" w:tentative="1">
+      <w:start w:val="1"/>
+      <w:numFmt w:val="bullet"/>
+      <w:lvlText w:val=""/>
+      <w:lvlJc w:val="left"/>
+      <w:pPr>
+        <w:ind w:left="6480" w:hanging="360"/>
+      </w:pPr>
+      <w:rPr>
+        <w:rFonts w:ascii="Wingdings" w:hAnsi="Wingdings" w:hint="default"/>
+      </w:rPr>
+    </w:lvl>
+  </w:abstractNum>
+  <w:abstractNum w:abstractNumId="20" w15:restartNumberingAfterBreak="0">
     <w:nsid w:val="33BA1C45"/>
     <w:multiLevelType w:val="hybridMultilevel"/>
     <w:tmpl w:val="5FB06B86"/>
@@ -4652,7 +4880,7 @@
       </w:pPr>
     </w:lvl>
   </w:abstractNum>
-  <w:abstractNum w:abstractNumId="20" w15:restartNumberingAfterBreak="0">
+  <w:abstractNum w:abstractNumId="21" w15:restartNumberingAfterBreak="0">
     <w:nsid w:val="3A232336"/>
     <w:multiLevelType w:val="hybridMultilevel"/>
     <w:tmpl w:val="218EBA08"/>
@@ -4765,7 +4993,7 @@
       </w:rPr>
     </w:lvl>
   </w:abstractNum>
-  <w:abstractNum w:abstractNumId="21" w15:restartNumberingAfterBreak="0">
+  <w:abstractNum w:abstractNumId="22" w15:restartNumberingAfterBreak="0">
     <w:nsid w:val="40665C04"/>
     <w:multiLevelType w:val="hybridMultilevel"/>
     <w:tmpl w:val="B7FE3F34"/>
@@ -4878,7 +5106,7 @@
       </w:rPr>
     </w:lvl>
   </w:abstractNum>
-  <w:abstractNum w:abstractNumId="22" w15:restartNumberingAfterBreak="0">
+  <w:abstractNum w:abstractNumId="23" w15:restartNumberingAfterBreak="0">
     <w:nsid w:val="406B7E20"/>
     <w:multiLevelType w:val="hybridMultilevel"/>
     <w:tmpl w:val="81C0FFC0"/>
@@ -5019,7 +5247,7 @@
       </w:rPr>
     </w:lvl>
   </w:abstractNum>
-  <w:abstractNum w:abstractNumId="23" w15:restartNumberingAfterBreak="0">
+  <w:abstractNum w:abstractNumId="24" w15:restartNumberingAfterBreak="0">
     <w:nsid w:val="42307E6F"/>
     <w:multiLevelType w:val="hybridMultilevel"/>
     <w:tmpl w:val="08983292"/>
@@ -5110,7 +5338,7 @@
       </w:pPr>
     </w:lvl>
   </w:abstractNum>
-  <w:abstractNum w:abstractNumId="24" w15:restartNumberingAfterBreak="0">
+  <w:abstractNum w:abstractNumId="25" w15:restartNumberingAfterBreak="0">
     <w:nsid w:val="42866035"/>
     <w:multiLevelType w:val="multilevel"/>
     <w:tmpl w:val="5BDA48DE"/>
@@ -5233,7 +5461,7 @@
       </w:rPr>
     </w:lvl>
   </w:abstractNum>
-  <w:abstractNum w:abstractNumId="25" w15:restartNumberingAfterBreak="0">
+  <w:abstractNum w:abstractNumId="26" w15:restartNumberingAfterBreak="0">
     <w:nsid w:val="431E1133"/>
     <w:multiLevelType w:val="multilevel"/>
     <w:tmpl w:val="0ADABBBE"/>
@@ -5378,7 +5606,7 @@
       </w:rPr>
     </w:lvl>
   </w:abstractNum>
-  <w:abstractNum w:abstractNumId="26" w15:restartNumberingAfterBreak="0">
+  <w:abstractNum w:abstractNumId="27" w15:restartNumberingAfterBreak="0">
     <w:nsid w:val="43E02FC2"/>
     <w:multiLevelType w:val="multilevel"/>
     <w:tmpl w:val="F468BC9A"/>
@@ -5507,7 +5735,7 @@
       </w:rPr>
     </w:lvl>
   </w:abstractNum>
-  <w:abstractNum w:abstractNumId="27" w15:restartNumberingAfterBreak="0">
+  <w:abstractNum w:abstractNumId="28" w15:restartNumberingAfterBreak="0">
     <w:nsid w:val="44E95944"/>
     <w:multiLevelType w:val="hybridMultilevel"/>
     <w:tmpl w:val="9702AFEE"/>
@@ -5593,7 +5821,7 @@
       </w:pPr>
     </w:lvl>
   </w:abstractNum>
-  <w:abstractNum w:abstractNumId="28" w15:restartNumberingAfterBreak="0">
+  <w:abstractNum w:abstractNumId="29" w15:restartNumberingAfterBreak="0">
     <w:nsid w:val="457C77AB"/>
     <w:multiLevelType w:val="hybridMultilevel"/>
     <w:tmpl w:val="06E4987E"/>
@@ -5679,7 +5907,7 @@
       </w:pPr>
     </w:lvl>
   </w:abstractNum>
-  <w:abstractNum w:abstractNumId="29" w15:restartNumberingAfterBreak="0">
+  <w:abstractNum w:abstractNumId="30" w15:restartNumberingAfterBreak="0">
     <w:nsid w:val="5409132C"/>
     <w:multiLevelType w:val="hybridMultilevel"/>
     <w:tmpl w:val="663A5482"/>
@@ -5765,7 +5993,7 @@
       </w:pPr>
     </w:lvl>
   </w:abstractNum>
-  <w:abstractNum w:abstractNumId="30" w15:restartNumberingAfterBreak="0">
+  <w:abstractNum w:abstractNumId="31" w15:restartNumberingAfterBreak="0">
     <w:nsid w:val="55776B7A"/>
     <w:multiLevelType w:val="hybridMultilevel"/>
     <w:tmpl w:val="E78EF7C8"/>
@@ -5878,7 +6106,7 @@
       </w:rPr>
     </w:lvl>
   </w:abstractNum>
-  <w:abstractNum w:abstractNumId="31" w15:restartNumberingAfterBreak="0">
+  <w:abstractNum w:abstractNumId="32" w15:restartNumberingAfterBreak="0">
     <w:nsid w:val="5CC82D33"/>
     <w:multiLevelType w:val="hybridMultilevel"/>
     <w:tmpl w:val="904C4BFE"/>
@@ -5991,7 +6219,7 @@
       </w:rPr>
     </w:lvl>
   </w:abstractNum>
-  <w:abstractNum w:abstractNumId="32" w15:restartNumberingAfterBreak="0">
+  <w:abstractNum w:abstractNumId="33" w15:restartNumberingAfterBreak="0">
     <w:nsid w:val="5EB3390D"/>
     <w:multiLevelType w:val="hybridMultilevel"/>
     <w:tmpl w:val="2488F806"/>
@@ -6104,7 +6332,7 @@
       </w:rPr>
     </w:lvl>
   </w:abstractNum>
-  <w:abstractNum w:abstractNumId="33" w15:restartNumberingAfterBreak="0">
+  <w:abstractNum w:abstractNumId="34" w15:restartNumberingAfterBreak="0">
     <w:nsid w:val="5EEB2173"/>
     <w:multiLevelType w:val="hybridMultilevel"/>
     <w:tmpl w:val="CC76467A"/>
@@ -6217,7 +6445,7 @@
       </w:rPr>
     </w:lvl>
   </w:abstractNum>
-  <w:abstractNum w:abstractNumId="34" w15:restartNumberingAfterBreak="0">
+  <w:abstractNum w:abstractNumId="35" w15:restartNumberingAfterBreak="0">
     <w:nsid w:val="64D639DA"/>
     <w:multiLevelType w:val="hybridMultilevel"/>
     <w:tmpl w:val="2E8C2930"/>
@@ -6330,7 +6558,7 @@
       </w:rPr>
     </w:lvl>
   </w:abstractNum>
-  <w:abstractNum w:abstractNumId="35" w15:restartNumberingAfterBreak="0">
+  <w:abstractNum w:abstractNumId="36" w15:restartNumberingAfterBreak="0">
     <w:nsid w:val="656C2357"/>
     <w:multiLevelType w:val="hybridMultilevel"/>
     <w:tmpl w:val="820800A4"/>
@@ -6416,7 +6644,7 @@
       </w:pPr>
     </w:lvl>
   </w:abstractNum>
-  <w:abstractNum w:abstractNumId="36" w15:restartNumberingAfterBreak="0">
+  <w:abstractNum w:abstractNumId="37" w15:restartNumberingAfterBreak="0">
     <w:nsid w:val="6A657210"/>
     <w:multiLevelType w:val="multilevel"/>
     <w:tmpl w:val="5BDA48DE"/>
@@ -6539,7 +6767,7 @@
       </w:rPr>
     </w:lvl>
   </w:abstractNum>
-  <w:abstractNum w:abstractNumId="37" w15:restartNumberingAfterBreak="0">
+  <w:abstractNum w:abstractNumId="38" w15:restartNumberingAfterBreak="0">
     <w:nsid w:val="6ADB268D"/>
     <w:multiLevelType w:val="hybridMultilevel"/>
     <w:tmpl w:val="6D4A46E4"/>
@@ -6652,7 +6880,7 @@
       </w:rPr>
     </w:lvl>
   </w:abstractNum>
-  <w:abstractNum w:abstractNumId="38" w15:restartNumberingAfterBreak="0">
+  <w:abstractNum w:abstractNumId="39" w15:restartNumberingAfterBreak="0">
     <w:nsid w:val="6E904E30"/>
     <w:multiLevelType w:val="hybridMultilevel"/>
     <w:tmpl w:val="A39C35E4"/>
@@ -6738,7 +6966,7 @@
       </w:pPr>
     </w:lvl>
   </w:abstractNum>
-  <w:abstractNum w:abstractNumId="39" w15:restartNumberingAfterBreak="0">
+  <w:abstractNum w:abstractNumId="40" w15:restartNumberingAfterBreak="0">
     <w:nsid w:val="6EF91DA5"/>
     <w:multiLevelType w:val="hybridMultilevel"/>
     <w:tmpl w:val="F96C4FF2"/>
@@ -6824,7 +7052,7 @@
       </w:pPr>
     </w:lvl>
   </w:abstractNum>
-  <w:abstractNum w:abstractNumId="40" w15:restartNumberingAfterBreak="0">
+  <w:abstractNum w:abstractNumId="41" w15:restartNumberingAfterBreak="0">
     <w:nsid w:val="71481C03"/>
     <w:multiLevelType w:val="hybridMultilevel"/>
     <w:tmpl w:val="93A83658"/>
@@ -6913,7 +7141,7 @@
       </w:pPr>
     </w:lvl>
   </w:abstractNum>
-  <w:abstractNum w:abstractNumId="41" w15:restartNumberingAfterBreak="0">
+  <w:abstractNum w:abstractNumId="42" w15:restartNumberingAfterBreak="0">
     <w:nsid w:val="72532362"/>
     <w:multiLevelType w:val="multilevel"/>
     <w:tmpl w:val="5BDA48DE"/>
@@ -7036,7 +7264,7 @@
       </w:rPr>
     </w:lvl>
   </w:abstractNum>
-  <w:abstractNum w:abstractNumId="42" w15:restartNumberingAfterBreak="0">
+  <w:abstractNum w:abstractNumId="43" w15:restartNumberingAfterBreak="0">
     <w:nsid w:val="7578587A"/>
     <w:multiLevelType w:val="hybridMultilevel"/>
     <w:tmpl w:val="2510361E"/>
@@ -7122,7 +7350,7 @@
       </w:pPr>
     </w:lvl>
   </w:abstractNum>
-  <w:abstractNum w:abstractNumId="43" w15:restartNumberingAfterBreak="0">
+  <w:abstractNum w:abstractNumId="44" w15:restartNumberingAfterBreak="0">
     <w:nsid w:val="7A7365FD"/>
     <w:multiLevelType w:val="hybridMultilevel"/>
     <w:tmpl w:val="F10C1170"/>
@@ -7208,7 +7436,7 @@
       </w:pPr>
     </w:lvl>
   </w:abstractNum>
-  <w:abstractNum w:abstractNumId="44" w15:restartNumberingAfterBreak="0">
+  <w:abstractNum w:abstractNumId="45" w15:restartNumberingAfterBreak="0">
     <w:nsid w:val="7A7E15C1"/>
     <w:multiLevelType w:val="multilevel"/>
     <w:tmpl w:val="5BDA48DE"/>
@@ -7331,7 +7559,7 @@
       </w:rPr>
     </w:lvl>
   </w:abstractNum>
-  <w:abstractNum w:abstractNumId="45" w15:restartNumberingAfterBreak="0">
+  <w:abstractNum w:abstractNumId="46" w15:restartNumberingAfterBreak="0">
     <w:nsid w:val="7B8E5C75"/>
     <w:multiLevelType w:val="hybridMultilevel"/>
     <w:tmpl w:val="A1AE19B2"/>
@@ -7417,7 +7645,7 @@
       </w:pPr>
     </w:lvl>
   </w:abstractNum>
-  <w:abstractNum w:abstractNumId="46" w15:restartNumberingAfterBreak="0">
+  <w:abstractNum w:abstractNumId="47" w15:restartNumberingAfterBreak="0">
     <w:nsid w:val="7D6B54B4"/>
     <w:multiLevelType w:val="hybridMultilevel"/>
     <w:tmpl w:val="8AB2576C"/>
@@ -7531,13 +7759,13 @@
     </w:lvl>
   </w:abstractNum>
   <w:num w:numId="1">
+    <w:abstractNumId w:val="27"/>
+  </w:num>
+  <w:num w:numId="2">
     <w:abstractNumId w:val="26"/>
   </w:num>
-  <w:num w:numId="2">
-    <w:abstractNumId w:val="25"/>
-  </w:num>
   <w:num w:numId="3">
-    <w:abstractNumId w:val="22"/>
+    <w:abstractNumId w:val="23"/>
   </w:num>
   <w:num w:numId="4">
     <w:abstractNumId w:val="12"/>
@@ -7546,13 +7774,13 @@
     <w:abstractNumId w:val="2"/>
   </w:num>
   <w:num w:numId="6">
-    <w:abstractNumId w:val="23"/>
+    <w:abstractNumId w:val="24"/>
   </w:num>
   <w:num w:numId="7">
     <w:abstractNumId w:val="13"/>
   </w:num>
   <w:num w:numId="8">
-    <w:abstractNumId w:val="31"/>
+    <w:abstractNumId w:val="32"/>
   </w:num>
   <w:num w:numId="9">
     <w:abstractNumId w:val="6"/>
@@ -7564,58 +7792,58 @@
     <w:abstractNumId w:val="11"/>
   </w:num>
   <w:num w:numId="12">
-    <w:abstractNumId w:val="45"/>
+    <w:abstractNumId w:val="46"/>
   </w:num>
   <w:num w:numId="13">
     <w:abstractNumId w:val="3"/>
   </w:num>
   <w:num w:numId="14">
-    <w:abstractNumId w:val="37"/>
+    <w:abstractNumId w:val="38"/>
   </w:num>
   <w:num w:numId="15">
-    <w:abstractNumId w:val="46"/>
+    <w:abstractNumId w:val="47"/>
   </w:num>
   <w:num w:numId="16">
     <w:abstractNumId w:val="5"/>
   </w:num>
   <w:num w:numId="17">
-    <w:abstractNumId w:val="21"/>
+    <w:abstractNumId w:val="22"/>
   </w:num>
   <w:num w:numId="18">
-    <w:abstractNumId w:val="32"/>
+    <w:abstractNumId w:val="33"/>
   </w:num>
   <w:num w:numId="19">
-    <w:abstractNumId w:val="28"/>
+    <w:abstractNumId w:val="29"/>
   </w:num>
   <w:num w:numId="20">
     <w:abstractNumId w:val="4"/>
   </w:num>
   <w:num w:numId="21">
-    <w:abstractNumId w:val="41"/>
+    <w:abstractNumId w:val="42"/>
   </w:num>
   <w:num w:numId="22">
     <w:abstractNumId w:val="7"/>
   </w:num>
   <w:num w:numId="23">
-    <w:abstractNumId w:val="24"/>
+    <w:abstractNumId w:val="25"/>
   </w:num>
   <w:num w:numId="24">
-    <w:abstractNumId w:val="36"/>
+    <w:abstractNumId w:val="37"/>
   </w:num>
   <w:num w:numId="25">
-    <w:abstractNumId w:val="44"/>
+    <w:abstractNumId w:val="45"/>
   </w:num>
   <w:num w:numId="26">
-    <w:abstractNumId w:val="34"/>
+    <w:abstractNumId w:val="35"/>
   </w:num>
   <w:num w:numId="27">
     <w:abstractNumId w:val="8"/>
   </w:num>
   <w:num w:numId="28">
-    <w:abstractNumId w:val="38"/>
+    <w:abstractNumId w:val="39"/>
   </w:num>
   <w:num w:numId="29">
-    <w:abstractNumId w:val="26"/>
+    <w:abstractNumId w:val="27"/>
     <w:lvlOverride w:ilvl="0">
       <w:startOverride w:val="1"/>
     </w:lvlOverride>
@@ -7645,7 +7873,7 @@
     </w:lvlOverride>
   </w:num>
   <w:num w:numId="30">
-    <w:abstractNumId w:val="26"/>
+    <w:abstractNumId w:val="27"/>
     <w:lvlOverride w:ilvl="0">
       <w:startOverride w:val="1"/>
     </w:lvlOverride>
@@ -7675,55 +7903,58 @@
     </w:lvlOverride>
   </w:num>
   <w:num w:numId="31">
-    <w:abstractNumId w:val="20"/>
+    <w:abstractNumId w:val="21"/>
   </w:num>
   <w:num w:numId="32">
     <w:abstractNumId w:val="18"/>
   </w:num>
   <w:num w:numId="33">
-    <w:abstractNumId w:val="35"/>
+    <w:abstractNumId w:val="36"/>
   </w:num>
   <w:num w:numId="34">
-    <w:abstractNumId w:val="29"/>
+    <w:abstractNumId w:val="30"/>
   </w:num>
   <w:num w:numId="35">
-    <w:abstractNumId w:val="39"/>
+    <w:abstractNumId w:val="40"/>
   </w:num>
   <w:num w:numId="36">
-    <w:abstractNumId w:val="27"/>
+    <w:abstractNumId w:val="28"/>
   </w:num>
   <w:num w:numId="37">
-    <w:abstractNumId w:val="33"/>
+    <w:abstractNumId w:val="34"/>
   </w:num>
   <w:num w:numId="38">
     <w:abstractNumId w:val="15"/>
   </w:num>
   <w:num w:numId="39">
-    <w:abstractNumId w:val="30"/>
+    <w:abstractNumId w:val="31"/>
   </w:num>
   <w:num w:numId="40">
     <w:abstractNumId w:val="17"/>
   </w:num>
   <w:num w:numId="41">
-    <w:abstractNumId w:val="43"/>
+    <w:abstractNumId w:val="44"/>
   </w:num>
   <w:num w:numId="42">
     <w:abstractNumId w:val="14"/>
   </w:num>
   <w:num w:numId="43">
-    <w:abstractNumId w:val="42"/>
+    <w:abstractNumId w:val="43"/>
   </w:num>
   <w:num w:numId="44">
-    <w:abstractNumId w:val="40"/>
+    <w:abstractNumId w:val="41"/>
   </w:num>
   <w:num w:numId="45">
-    <w:abstractNumId w:val="19"/>
+    <w:abstractNumId w:val="20"/>
   </w:num>
   <w:num w:numId="46">
     <w:abstractNumId w:val="16"/>
   </w:num>
   <w:num w:numId="47">
     <w:abstractNumId w:val="9"/>
+  </w:num>
+  <w:num w:numId="48">
+    <w:abstractNumId w:val="19"/>
   </w:num>
   <w:numIdMacAtCleanup w:val="4"/>
 </w:numbering>
@@ -9123,7 +9354,7 @@
 </file>
 
 <file path=customXml/itemProps1.xml><?xml version="1.0" encoding="utf-8"?>
-<ds:datastoreItem xmlns:ds="http://schemas.openxmlformats.org/officeDocument/2006/customXml" ds:itemID="{E3C30F53-E251-4EDF-8B20-59B395E50A96}">
+<ds:datastoreItem xmlns:ds="http://schemas.openxmlformats.org/officeDocument/2006/customXml" ds:itemID="{64A53D30-8A2D-41F2-B0E1-C88FF8DFD90B}">
   <ds:schemaRefs>
     <ds:schemaRef ds:uri="http://schemas.openxmlformats.org/officeDocument/2006/bibliography"/>
   </ds:schemaRefs>

</xml_diff>

<commit_message>
Ajuste final do dia
ajuste final do dia, incluído mais um bom vídeo para ver
</commit_message>
<xml_diff>
--- a/temas/feature-selection/Feature-Selection.docx
+++ b/temas/feature-selection/Feature-Selection.docx
@@ -1023,6 +1023,30 @@
         <w:t>Estudo</w:t>
       </w:r>
       <w:bookmarkEnd w:id="5"/>
+      <w:r>
+        <w:rPr>
+          <w:rFonts w:ascii="Arial" w:hAnsi="Arial" w:cs="Arial"/>
+          <w:b/>
+          <w:color w:val="000000"/>
+          <w:kern w:val="28"/>
+          <w:sz w:val="20"/>
+          <w:lang w:eastAsia="pt-BR"/>
+        </w:rPr>
+        <w:t xml:space="preserve">s dos </w:t>
+      </w:r>
+      <w:proofErr w:type="spellStart"/>
+      <w:r>
+        <w:rPr>
+          <w:rFonts w:ascii="Arial" w:hAnsi="Arial" w:cs="Arial"/>
+          <w:b/>
+          <w:color w:val="000000"/>
+          <w:kern w:val="28"/>
+          <w:sz w:val="20"/>
+          <w:lang w:eastAsia="pt-BR"/>
+        </w:rPr>
+        <w:t>livvros</w:t>
+      </w:r>
+      <w:proofErr w:type="spellEnd"/>
     </w:p>
     <w:p>
       <w:pPr>
@@ -1270,6 +1294,200 @@
         </w:rPr>
       </w:pPr>
     </w:p>
+    <w:p>
+      <w:pPr>
+        <w:pStyle w:val="SemEspaamento"/>
+        <w:rPr>
+          <w:rFonts w:eastAsia="Arial"/>
+        </w:rPr>
+      </w:pPr>
+      <w:r>
+        <w:rPr>
+          <w:rFonts w:eastAsia="Arial"/>
+          <w:b/>
+          <w:i/>
+          <w:iCs/>
+          <w:highlight w:val="cyan"/>
+        </w:rPr>
+        <w:t>Seleção de recursos</w:t>
+      </w:r>
+      <w:r>
+        <w:rPr>
+          <w:rFonts w:eastAsia="Arial"/>
+        </w:rPr>
+        <w:t xml:space="preserve"> é o processo de seleção de um subconjunto dos termos que ocorrem em um conjunto de treinamento e usando apenas este subconjunto como recursos na classificação de texto.</w:t>
+      </w:r>
+    </w:p>
+    <w:p>
+      <w:pPr>
+        <w:pStyle w:val="SemEspaamento"/>
+        <w:rPr>
+          <w:rFonts w:eastAsia="Arial"/>
+        </w:rPr>
+      </w:pPr>
+      <w:r>
+        <w:rPr>
+          <w:rFonts w:eastAsia="Arial"/>
+        </w:rPr>
+        <w:t>S</w:t>
+      </w:r>
+      <w:r>
+        <w:rPr>
+          <w:rFonts w:eastAsia="Arial"/>
+        </w:rPr>
+        <w:t>erv</w:t>
+      </w:r>
+      <w:r>
+        <w:rPr>
+          <w:rFonts w:eastAsia="Arial"/>
+        </w:rPr>
+        <w:t>e a dois propósitos principais.</w:t>
+      </w:r>
+    </w:p>
+    <w:p>
+      <w:pPr>
+        <w:pStyle w:val="SemEspaamento"/>
+        <w:numPr>
+          <w:ilvl w:val="0"/>
+          <w:numId w:val="49"/>
+        </w:numPr>
+        <w:rPr>
+          <w:rFonts w:eastAsiaTheme="minorEastAsia"/>
+        </w:rPr>
+      </w:pPr>
+      <w:r>
+        <w:rPr>
+          <w:rFonts w:eastAsia="Arial"/>
+        </w:rPr>
+        <w:t>Primeiro, torna o treinamento e a aplicação de um classificador mais eficientes ao diminuir o tamanho do vocabulário efetivo. Isso é de particular importância para classificadores que, ao contrário do NB</w:t>
+      </w:r>
+      <w:r>
+        <w:rPr>
+          <w:rFonts w:eastAsia="Arial"/>
+        </w:rPr>
+        <w:t xml:space="preserve"> (</w:t>
+      </w:r>
+      <w:proofErr w:type="spellStart"/>
+      <w:r>
+        <w:rPr>
+          <w:rFonts w:eastAsia="Arial"/>
+        </w:rPr>
+        <w:t>Naive</w:t>
+      </w:r>
+      <w:proofErr w:type="spellEnd"/>
+      <w:r>
+        <w:rPr>
+          <w:rFonts w:eastAsia="Arial"/>
+        </w:rPr>
+        <w:t xml:space="preserve"> </w:t>
+      </w:r>
+      <w:proofErr w:type="spellStart"/>
+      <w:r>
+        <w:rPr>
+          <w:rFonts w:eastAsia="Arial"/>
+        </w:rPr>
+        <w:t>Bayes</w:t>
+      </w:r>
+      <w:proofErr w:type="spellEnd"/>
+      <w:r>
+        <w:rPr>
+          <w:rFonts w:eastAsia="Arial"/>
+        </w:rPr>
+        <w:t>), são caros de treinar.</w:t>
+      </w:r>
+    </w:p>
+    <w:p>
+      <w:pPr>
+        <w:pStyle w:val="SemEspaamento"/>
+        <w:numPr>
+          <w:ilvl w:val="0"/>
+          <w:numId w:val="49"/>
+        </w:numPr>
+      </w:pPr>
+      <w:r>
+        <w:rPr>
+          <w:rFonts w:eastAsia="Arial"/>
+        </w:rPr>
+        <w:t xml:space="preserve">Em segundo lugar, a seleção de recursos muitas vezes aumenta </w:t>
+      </w:r>
+      <w:r>
+        <w:t xml:space="preserve">a classificação de acurácia eliminando recursos de ruído. </w:t>
+      </w:r>
+      <w:r>
+        <w:rPr>
+          <w:highlight w:val="cyan"/>
+        </w:rPr>
+        <w:t>Um</w:t>
+      </w:r>
+      <w:r>
+        <w:rPr>
+          <w:highlight w:val="cyan"/>
+        </w:rPr>
+        <w:t xml:space="preserve"> recurso de ruído</w:t>
+      </w:r>
+      <w:r>
+        <w:t xml:space="preserve"> é aquele que, quando adicionado para a representação do documento, aumenta o erro de classificação em novos dados. Suponha um termo raro, digamos </w:t>
+      </w:r>
+      <w:proofErr w:type="spellStart"/>
+      <w:r>
+        <w:t>aracnocêntrico</w:t>
+      </w:r>
+      <w:proofErr w:type="spellEnd"/>
+      <w:r>
+        <w:t xml:space="preserve">, não tem informações sobre uma classe, digamos China, mas todas as instâncias de </w:t>
+      </w:r>
+      <w:proofErr w:type="spellStart"/>
+      <w:r>
+        <w:t>aracnocêntrico</w:t>
+      </w:r>
+      <w:proofErr w:type="spellEnd"/>
+      <w:r>
+        <w:t xml:space="preserve"> aconteceu de ocorrer em documentos </w:t>
+      </w:r>
+      <w:r>
+        <w:t xml:space="preserve">da </w:t>
+      </w:r>
+      <w:r>
+        <w:t xml:space="preserve">China </w:t>
+      </w:r>
+      <w:r>
+        <w:t>no</w:t>
+      </w:r>
+      <w:r>
+        <w:t xml:space="preserve"> conjunto de treinamento. Então, o método de aprendizagem pode produzir um classificador que atribui erroneamente documentos de teste contendo </w:t>
+      </w:r>
+      <w:proofErr w:type="spellStart"/>
+      <w:r>
+        <w:t>aracnocêntrico</w:t>
+      </w:r>
+      <w:proofErr w:type="spellEnd"/>
+      <w:r>
+        <w:t xml:space="preserve"> para China. Tal generalização incorreta de uma propriedade acidental</w:t>
+      </w:r>
+      <w:r>
+        <w:rPr>
+          <w:rFonts w:eastAsia="Arial"/>
+        </w:rPr>
+        <w:t xml:space="preserve"> do treinamento, isso é um </w:t>
+      </w:r>
+      <w:proofErr w:type="spellStart"/>
+      <w:r>
+        <w:rPr>
+          <w:rFonts w:eastAsia="Arial"/>
+          <w:b/>
+          <w:highlight w:val="cyan"/>
+        </w:rPr>
+        <w:t>overfitting</w:t>
+      </w:r>
+      <w:proofErr w:type="spellEnd"/>
+      <w:r>
+        <w:rPr>
+          <w:rFonts w:eastAsia="Arial"/>
+        </w:rPr>
+        <w:t>.</w:t>
+      </w:r>
+    </w:p>
+    <w:p/>
     <w:p>
       <w:pPr>
         <w:pStyle w:val="Ttulo1"/>
@@ -1976,6 +2194,7 @@
           <w:szCs w:val="21"/>
           <w:lang w:eastAsia="pt-BR"/>
         </w:rPr>
+        <w:lastRenderedPageBreak/>
         <w:t>fraseador</w:t>
       </w:r>
       <w:proofErr w:type="gramEnd"/>
@@ -2367,7 +2586,6 @@
           <w:sz w:val="20"/>
           <w:lang w:eastAsia="pt-BR"/>
         </w:rPr>
-        <w:lastRenderedPageBreak/>
         <w:t>Bibliografia</w:t>
       </w:r>
     </w:p>
@@ -2546,7 +2764,6 @@
     <w:p/>
     <w:p>
       <w:proofErr w:type="spellStart"/>
-      <w:proofErr w:type="gramStart"/>
       <w:r>
         <w:rPr>
           <w:highlight w:val="red"/>
@@ -2554,19 +2771,56 @@
         <w:t>vre</w:t>
       </w:r>
       <w:proofErr w:type="spellEnd"/>
-      <w:proofErr w:type="gramEnd"/>
       <w:r>
         <w:rPr>
           <w:highlight w:val="red"/>
         </w:rPr>
-        <w:t xml:space="preserve"> https://www.youtube.com/watch?v=Gzn6srbzU30</w:t>
+        <w:t xml:space="preserve"> </w:t>
+      </w:r>
+      <w:hyperlink r:id="rId14" w:history="1">
+        <w:r>
+          <w:rPr>
+            <w:rStyle w:val="Hyperlink"/>
+            <w:highlight w:val="red"/>
+          </w:rPr>
+          <w:t>https://www.youtube.com/watch?v=Gzn6srbzU30</w:t>
+        </w:r>
+      </w:hyperlink>
+    </w:p>
+    <w:p/>
+    <w:p>
+      <w:pPr>
+        <w:rPr>
+          <w:color w:val="FF0000"/>
+        </w:rPr>
+      </w:pPr>
+      <w:r>
+        <w:rPr>
+          <w:color w:val="FF0000"/>
+        </w:rPr>
+        <w:t xml:space="preserve">ver </w:t>
+      </w:r>
+      <w:hyperlink r:id="rId15" w:history="1">
+        <w:r>
+          <w:rPr>
+            <w:rStyle w:val="Hyperlink"/>
+            <w:color w:val="FF0000"/>
+          </w:rPr>
+          <w:t>https://www.youtube.com/watch?v=0LyIGw8MToY&amp;t=3270s</w:t>
+        </w:r>
+      </w:hyperlink>
+      <w:r>
+        <w:rPr>
+          <w:color w:val="FF0000"/>
+        </w:rPr>
+        <w:t xml:space="preserve"> </w:t>
       </w:r>
       <w:bookmarkStart w:id="9" w:name="_GoBack"/>
       <w:bookmarkEnd w:id="9"/>
     </w:p>
     <w:sectPr>
-      <w:headerReference w:type="default" r:id="rId14"/>
-      <w:footerReference w:type="default" r:id="rId15"/>
+      <w:headerReference w:type="default" r:id="rId16"/>
+      <w:footerReference w:type="default" r:id="rId17"/>
       <w:pgSz w:w="11900" w:h="16832"/>
       <w:pgMar w:top="720" w:right="720" w:bottom="720" w:left="720" w:header="648" w:footer="648" w:gutter="0"/>
       <w:cols w:space="720"/>
@@ -2668,7 +2922,7 @@
               <w:sz w:val="16"/>
               <w:szCs w:val="16"/>
             </w:rPr>
-            <w:t>22/08/2021 20:36</w:t>
+            <w:t>23/08/2021 18:02</w:t>
           </w:r>
           <w:r>
             <w:rPr>
@@ -6446,6 +6700,92 @@
     </w:lvl>
   </w:abstractNum>
   <w:abstractNum w:abstractNumId="35" w15:restartNumberingAfterBreak="0">
+    <w:nsid w:val="632139A3"/>
+    <w:multiLevelType w:val="hybridMultilevel"/>
+    <w:tmpl w:val="A77813F2"/>
+    <w:lvl w:ilvl="0" w:tplc="0416000F">
+      <w:start w:val="1"/>
+      <w:numFmt w:val="decimal"/>
+      <w:lvlText w:val="%1."/>
+      <w:lvlJc w:val="left"/>
+      <w:pPr>
+        <w:ind w:left="720" w:hanging="360"/>
+      </w:pPr>
+    </w:lvl>
+    <w:lvl w:ilvl="1" w:tplc="04160019" w:tentative="1">
+      <w:start w:val="1"/>
+      <w:numFmt w:val="lowerLetter"/>
+      <w:lvlText w:val="%2."/>
+      <w:lvlJc w:val="left"/>
+      <w:pPr>
+        <w:ind w:left="1440" w:hanging="360"/>
+      </w:pPr>
+    </w:lvl>
+    <w:lvl w:ilvl="2" w:tplc="0416001B" w:tentative="1">
+      <w:start w:val="1"/>
+      <w:numFmt w:val="lowerRoman"/>
+      <w:lvlText w:val="%3."/>
+      <w:lvlJc w:val="right"/>
+      <w:pPr>
+        <w:ind w:left="2160" w:hanging="180"/>
+      </w:pPr>
+    </w:lvl>
+    <w:lvl w:ilvl="3" w:tplc="0416000F" w:tentative="1">
+      <w:start w:val="1"/>
+      <w:numFmt w:val="decimal"/>
+      <w:lvlText w:val="%4."/>
+      <w:lvlJc w:val="left"/>
+      <w:pPr>
+        <w:ind w:left="2880" w:hanging="360"/>
+      </w:pPr>
+    </w:lvl>
+    <w:lvl w:ilvl="4" w:tplc="04160019" w:tentative="1">
+      <w:start w:val="1"/>
+      <w:numFmt w:val="lowerLetter"/>
+      <w:lvlText w:val="%5."/>
+      <w:lvlJc w:val="left"/>
+      <w:pPr>
+        <w:ind w:left="3600" w:hanging="360"/>
+      </w:pPr>
+    </w:lvl>
+    <w:lvl w:ilvl="5" w:tplc="0416001B" w:tentative="1">
+      <w:start w:val="1"/>
+      <w:numFmt w:val="lowerRoman"/>
+      <w:lvlText w:val="%6."/>
+      <w:lvlJc w:val="right"/>
+      <w:pPr>
+        <w:ind w:left="4320" w:hanging="180"/>
+      </w:pPr>
+    </w:lvl>
+    <w:lvl w:ilvl="6" w:tplc="0416000F" w:tentative="1">
+      <w:start w:val="1"/>
+      <w:numFmt w:val="decimal"/>
+      <w:lvlText w:val="%7."/>
+      <w:lvlJc w:val="left"/>
+      <w:pPr>
+        <w:ind w:left="5040" w:hanging="360"/>
+      </w:pPr>
+    </w:lvl>
+    <w:lvl w:ilvl="7" w:tplc="04160019" w:tentative="1">
+      <w:start w:val="1"/>
+      <w:numFmt w:val="lowerLetter"/>
+      <w:lvlText w:val="%8."/>
+      <w:lvlJc w:val="left"/>
+      <w:pPr>
+        <w:ind w:left="5760" w:hanging="360"/>
+      </w:pPr>
+    </w:lvl>
+    <w:lvl w:ilvl="8" w:tplc="0416001B" w:tentative="1">
+      <w:start w:val="1"/>
+      <w:numFmt w:val="lowerRoman"/>
+      <w:lvlText w:val="%9."/>
+      <w:lvlJc w:val="right"/>
+      <w:pPr>
+        <w:ind w:left="6480" w:hanging="180"/>
+      </w:pPr>
+    </w:lvl>
+  </w:abstractNum>
+  <w:abstractNum w:abstractNumId="36" w15:restartNumberingAfterBreak="0">
     <w:nsid w:val="64D639DA"/>
     <w:multiLevelType w:val="hybridMultilevel"/>
     <w:tmpl w:val="2E8C2930"/>
@@ -6558,7 +6898,7 @@
       </w:rPr>
     </w:lvl>
   </w:abstractNum>
-  <w:abstractNum w:abstractNumId="36" w15:restartNumberingAfterBreak="0">
+  <w:abstractNum w:abstractNumId="37" w15:restartNumberingAfterBreak="0">
     <w:nsid w:val="656C2357"/>
     <w:multiLevelType w:val="hybridMultilevel"/>
     <w:tmpl w:val="820800A4"/>
@@ -6644,7 +6984,7 @@
       </w:pPr>
     </w:lvl>
   </w:abstractNum>
-  <w:abstractNum w:abstractNumId="37" w15:restartNumberingAfterBreak="0">
+  <w:abstractNum w:abstractNumId="38" w15:restartNumberingAfterBreak="0">
     <w:nsid w:val="6A657210"/>
     <w:multiLevelType w:val="multilevel"/>
     <w:tmpl w:val="5BDA48DE"/>
@@ -6767,7 +7107,7 @@
       </w:rPr>
     </w:lvl>
   </w:abstractNum>
-  <w:abstractNum w:abstractNumId="38" w15:restartNumberingAfterBreak="0">
+  <w:abstractNum w:abstractNumId="39" w15:restartNumberingAfterBreak="0">
     <w:nsid w:val="6ADB268D"/>
     <w:multiLevelType w:val="hybridMultilevel"/>
     <w:tmpl w:val="6D4A46E4"/>
@@ -6880,7 +7220,7 @@
       </w:rPr>
     </w:lvl>
   </w:abstractNum>
-  <w:abstractNum w:abstractNumId="39" w15:restartNumberingAfterBreak="0">
+  <w:abstractNum w:abstractNumId="40" w15:restartNumberingAfterBreak="0">
     <w:nsid w:val="6E904E30"/>
     <w:multiLevelType w:val="hybridMultilevel"/>
     <w:tmpl w:val="A39C35E4"/>
@@ -6966,7 +7306,7 @@
       </w:pPr>
     </w:lvl>
   </w:abstractNum>
-  <w:abstractNum w:abstractNumId="40" w15:restartNumberingAfterBreak="0">
+  <w:abstractNum w:abstractNumId="41" w15:restartNumberingAfterBreak="0">
     <w:nsid w:val="6EF91DA5"/>
     <w:multiLevelType w:val="hybridMultilevel"/>
     <w:tmpl w:val="F96C4FF2"/>
@@ -7052,7 +7392,7 @@
       </w:pPr>
     </w:lvl>
   </w:abstractNum>
-  <w:abstractNum w:abstractNumId="41" w15:restartNumberingAfterBreak="0">
+  <w:abstractNum w:abstractNumId="42" w15:restartNumberingAfterBreak="0">
     <w:nsid w:val="71481C03"/>
     <w:multiLevelType w:val="hybridMultilevel"/>
     <w:tmpl w:val="93A83658"/>
@@ -7141,7 +7481,7 @@
       </w:pPr>
     </w:lvl>
   </w:abstractNum>
-  <w:abstractNum w:abstractNumId="42" w15:restartNumberingAfterBreak="0">
+  <w:abstractNum w:abstractNumId="43" w15:restartNumberingAfterBreak="0">
     <w:nsid w:val="72532362"/>
     <w:multiLevelType w:val="multilevel"/>
     <w:tmpl w:val="5BDA48DE"/>
@@ -7264,7 +7604,7 @@
       </w:rPr>
     </w:lvl>
   </w:abstractNum>
-  <w:abstractNum w:abstractNumId="43" w15:restartNumberingAfterBreak="0">
+  <w:abstractNum w:abstractNumId="44" w15:restartNumberingAfterBreak="0">
     <w:nsid w:val="7578587A"/>
     <w:multiLevelType w:val="hybridMultilevel"/>
     <w:tmpl w:val="2510361E"/>
@@ -7350,7 +7690,7 @@
       </w:pPr>
     </w:lvl>
   </w:abstractNum>
-  <w:abstractNum w:abstractNumId="44" w15:restartNumberingAfterBreak="0">
+  <w:abstractNum w:abstractNumId="45" w15:restartNumberingAfterBreak="0">
     <w:nsid w:val="7A7365FD"/>
     <w:multiLevelType w:val="hybridMultilevel"/>
     <w:tmpl w:val="F10C1170"/>
@@ -7436,7 +7776,7 @@
       </w:pPr>
     </w:lvl>
   </w:abstractNum>
-  <w:abstractNum w:abstractNumId="45" w15:restartNumberingAfterBreak="0">
+  <w:abstractNum w:abstractNumId="46" w15:restartNumberingAfterBreak="0">
     <w:nsid w:val="7A7E15C1"/>
     <w:multiLevelType w:val="multilevel"/>
     <w:tmpl w:val="5BDA48DE"/>
@@ -7559,7 +7899,7 @@
       </w:rPr>
     </w:lvl>
   </w:abstractNum>
-  <w:abstractNum w:abstractNumId="46" w15:restartNumberingAfterBreak="0">
+  <w:abstractNum w:abstractNumId="47" w15:restartNumberingAfterBreak="0">
     <w:nsid w:val="7B8E5C75"/>
     <w:multiLevelType w:val="hybridMultilevel"/>
     <w:tmpl w:val="A1AE19B2"/>
@@ -7645,7 +7985,7 @@
       </w:pPr>
     </w:lvl>
   </w:abstractNum>
-  <w:abstractNum w:abstractNumId="47" w15:restartNumberingAfterBreak="0">
+  <w:abstractNum w:abstractNumId="48" w15:restartNumberingAfterBreak="0">
     <w:nsid w:val="7D6B54B4"/>
     <w:multiLevelType w:val="hybridMultilevel"/>
     <w:tmpl w:val="8AB2576C"/>
@@ -7792,16 +8132,16 @@
     <w:abstractNumId w:val="11"/>
   </w:num>
   <w:num w:numId="12">
-    <w:abstractNumId w:val="46"/>
+    <w:abstractNumId w:val="47"/>
   </w:num>
   <w:num w:numId="13">
     <w:abstractNumId w:val="3"/>
   </w:num>
   <w:num w:numId="14">
-    <w:abstractNumId w:val="38"/>
+    <w:abstractNumId w:val="39"/>
   </w:num>
   <w:num w:numId="15">
-    <w:abstractNumId w:val="47"/>
+    <w:abstractNumId w:val="48"/>
   </w:num>
   <w:num w:numId="16">
     <w:abstractNumId w:val="5"/>
@@ -7819,7 +8159,7 @@
     <w:abstractNumId w:val="4"/>
   </w:num>
   <w:num w:numId="21">
-    <w:abstractNumId w:val="42"/>
+    <w:abstractNumId w:val="43"/>
   </w:num>
   <w:num w:numId="22">
     <w:abstractNumId w:val="7"/>
@@ -7828,19 +8168,19 @@
     <w:abstractNumId w:val="25"/>
   </w:num>
   <w:num w:numId="24">
-    <w:abstractNumId w:val="37"/>
+    <w:abstractNumId w:val="38"/>
   </w:num>
   <w:num w:numId="25">
-    <w:abstractNumId w:val="45"/>
+    <w:abstractNumId w:val="46"/>
   </w:num>
   <w:num w:numId="26">
-    <w:abstractNumId w:val="35"/>
+    <w:abstractNumId w:val="36"/>
   </w:num>
   <w:num w:numId="27">
     <w:abstractNumId w:val="8"/>
   </w:num>
   <w:num w:numId="28">
-    <w:abstractNumId w:val="39"/>
+    <w:abstractNumId w:val="40"/>
   </w:num>
   <w:num w:numId="29">
     <w:abstractNumId w:val="27"/>
@@ -7909,13 +8249,13 @@
     <w:abstractNumId w:val="18"/>
   </w:num>
   <w:num w:numId="33">
-    <w:abstractNumId w:val="36"/>
+    <w:abstractNumId w:val="37"/>
   </w:num>
   <w:num w:numId="34">
     <w:abstractNumId w:val="30"/>
   </w:num>
   <w:num w:numId="35">
-    <w:abstractNumId w:val="40"/>
+    <w:abstractNumId w:val="41"/>
   </w:num>
   <w:num w:numId="36">
     <w:abstractNumId w:val="28"/>
@@ -7933,16 +8273,16 @@
     <w:abstractNumId w:val="17"/>
   </w:num>
   <w:num w:numId="41">
-    <w:abstractNumId w:val="44"/>
+    <w:abstractNumId w:val="45"/>
   </w:num>
   <w:num w:numId="42">
     <w:abstractNumId w:val="14"/>
   </w:num>
   <w:num w:numId="43">
-    <w:abstractNumId w:val="43"/>
+    <w:abstractNumId w:val="44"/>
   </w:num>
   <w:num w:numId="44">
-    <w:abstractNumId w:val="41"/>
+    <w:abstractNumId w:val="42"/>
   </w:num>
   <w:num w:numId="45">
     <w:abstractNumId w:val="20"/>
@@ -7955,6 +8295,9 @@
   </w:num>
   <w:num w:numId="48">
     <w:abstractNumId w:val="19"/>
+  </w:num>
+  <w:num w:numId="49">
+    <w:abstractNumId w:val="35"/>
   </w:num>
   <w:numIdMacAtCleanup w:val="4"/>
 </w:numbering>
@@ -9354,7 +9697,7 @@
 </file>
 
 <file path=customXml/itemProps1.xml><?xml version="1.0" encoding="utf-8"?>
-<ds:datastoreItem xmlns:ds="http://schemas.openxmlformats.org/officeDocument/2006/customXml" ds:itemID="{64A53D30-8A2D-41F2-B0E1-C88FF8DFD90B}">
+<ds:datastoreItem xmlns:ds="http://schemas.openxmlformats.org/officeDocument/2006/customXml" ds:itemID="{F0EF29FE-8279-41DF-8685-04B23B06EE04}">
   <ds:schemaRefs>
     <ds:schemaRef ds:uri="http://schemas.openxmlformats.org/officeDocument/2006/bibliography"/>
   </ds:schemaRefs>

</xml_diff>